<commit_message>
Committing the completed version of the fluid simulation assignment.
</commit_message>
<xml_diff>
--- a/Report - Fluid Simulation.docx
+++ b/Report - Fluid Simulation.docx
@@ -23,7 +23,19 @@
           <w:szCs w:val="72"/>
           <w:lang w:val="en-US"/>
         </w:rPr>
-        <w:t>PARTICLE-BASED FLUID SIMULATION FOR INTERACTIVE APPLICATIONS</w:t>
+        <w:t>PARTICLE-BASED FLUID SIMULATION FOR INTER</w:t>
+      </w:r>
+      <w:bookmarkStart w:id="0" w:name="_GoBack"/>
+      <w:bookmarkEnd w:id="0"/>
+      <w:r>
+        <w:rPr>
+          <w:color w:val="B01513" w:themeColor="accent1"/>
+          <w:kern w:val="28"/>
+          <w:sz w:val="48"/>
+          <w:szCs w:val="72"/>
+          <w:lang w:val="en-US"/>
+        </w:rPr>
+        <w:t>ACTIVE APPLICATIONS</w:t>
       </w:r>
     </w:p>
     <w:p>
@@ -57,7 +69,7 @@
           <w:b/>
           <w:sz w:val="22"/>
         </w:rPr>
-        <w:t>26</w:t>
+        <w:t>31</w:t>
       </w:r>
       <w:r>
         <w:rPr>
@@ -65,14 +77,21 @@
           <w:sz w:val="22"/>
           <w:vertAlign w:val="superscript"/>
         </w:rPr>
-        <w:t>th</w:t>
+        <w:t>st</w:t>
       </w:r>
       <w:r>
         <w:rPr>
           <w:b/>
           <w:sz w:val="22"/>
         </w:rPr>
-        <w:t xml:space="preserve"> March, 2014</w:t>
+        <w:t xml:space="preserve"> </w:t>
+      </w:r>
+      <w:r>
+        <w:rPr>
+          <w:b/>
+          <w:sz w:val="22"/>
+        </w:rPr>
+        <w:t>March, 2014</w:t>
       </w:r>
     </w:p>
     <w:p>
@@ -83,7 +102,7 @@
       <w:r>
         <w:t xml:space="preserve">A video overview of the entire demo can be viewed at: </w:t>
       </w:r>
-      <w:hyperlink r:id="rId7" w:history="1">
+      <w:hyperlink r:id="rId9" w:history="1">
         <w:r>
           <w:rPr>
             <w:rStyle w:val="Hyperlink"/>
@@ -103,16 +122,9 @@
     <w:p>
       <w:pPr>
         <w:jc w:val="left"/>
-        <w:rPr>
-          <w:rFonts w:cs="Times New Roman"/>
-          <w:szCs w:val="24"/>
-        </w:rPr>
-      </w:pPr>
-      <w:r>
-        <w:t>Fluid</w:t>
-      </w:r>
-      <w:r>
-        <w:t xml:space="preserve"> simulation takes the form of one of two approaches: </w:t>
+      </w:pPr>
+      <w:r>
+        <w:t xml:space="preserve">Fluid simulation takes the form of one of two approaches: </w:t>
       </w:r>
       <w:proofErr w:type="spellStart"/>
       <w:r>
@@ -144,13 +156,20 @@
       </w:r>
       <w:proofErr w:type="spellEnd"/>
       <w:r>
-        <w:t xml:space="preserve"> is grid-based and won’t be covered. However, the Stable Fluids paper </w:t>
+        <w:t xml:space="preserve"> is grid-based and</w:t>
+      </w:r>
+      <w:r>
+        <w:t xml:space="preserve"> is covered by the </w:t>
+      </w:r>
+      <w:r>
+        <w:t xml:space="preserve">Stable Fluids paper </w:t>
       </w:r>
       <w:sdt>
         <w:sdtPr>
           <w:id w:val="2071841283"/>
           <w:citation/>
         </w:sdtPr>
+        <w:sdtEndPr/>
         <w:sdtContent>
           <w:r>
             <w:fldChar w:fldCharType="begin"/>
@@ -173,39 +192,23 @@
         </w:sdtContent>
       </w:sdt>
       <w:r>
-        <w:t xml:space="preserve"> provides an excellent introduction to </w:t>
-      </w:r>
-      <w:proofErr w:type="spellStart"/>
-      <w:r>
-        <w:t>Eulerian</w:t>
-      </w:r>
-      <w:proofErr w:type="spellEnd"/>
-      <w:r>
-        <w:t xml:space="preserve"> methods, if you find that area to be of interest.</w:t>
-      </w:r>
-      <w:r>
-        <w:t xml:space="preserve"> </w:t>
-      </w:r>
-      <w:r>
-        <w:rPr>
-          <w:rFonts w:cs="Times New Roman"/>
-          <w:szCs w:val="24"/>
-        </w:rPr>
-        <w:t>This report aims to provide an overview for implementing your own fluid simulation using Smoothed Particle Hydrodynamics. SPH allows for the simulation of fluids with free surfaces, and the particles can be additionally used for rendering the fluid. The maths behind SPH is well explained in the paper, so the focus here will be on how the mathematical equations and processes correspond to matching C++ code and functions.</w:t>
-      </w:r>
-    </w:p>
-    <w:p>
-      <w:r>
-        <w:t>The theory will be touched on throughout this report, but the original paper remains</w:t>
-      </w:r>
-      <w:r>
-        <w:t xml:space="preserve"> required reading</w:t>
+        <w:t xml:space="preserve">. </w:t>
+      </w:r>
+      <w:r>
+        <w:t>The paper chosen for study is “</w:t>
+      </w:r>
+      <w:r>
+        <w:t>PARTICLE-BASED FLUID SIMULATION FOR INTERACTIVE APPLICATIONS</w:t>
+      </w:r>
+      <w:r>
+        <w:t xml:space="preserve">” </w:t>
       </w:r>
       <w:sdt>
         <w:sdtPr>
-          <w:id w:val="1343897155"/>
+          <w:id w:val="261801481"/>
           <w:citation/>
         </w:sdtPr>
+        <w:sdtEndPr/>
         <w:sdtContent>
           <w:r>
             <w:fldChar w:fldCharType="begin"/>
@@ -220,7 +223,7 @@
             <w:rPr>
               <w:noProof/>
             </w:rPr>
-            <w:t xml:space="preserve"> (Müller, Charypar, &amp; Gross, 2003)</w:t>
+            <w:t>(Müller, Charypar, &amp; Gross, 2003)</w:t>
           </w:r>
           <w:r>
             <w:fldChar w:fldCharType="end"/>
@@ -228,13 +231,50 @@
         </w:sdtContent>
       </w:sdt>
       <w:r>
-        <w:t xml:space="preserve"> as it provides a comprehensive understanding that cannot otherwise be conveyed. Additionally, </w:t>
+        <w:t>, and this report attempts to provide some supplementary information to help fully understand it, as well as offer insight for starting your own implementation. While the paper is written very much from a mathematician’s background, this report attempts to look at it from a coder’s perspective.</w:t>
+      </w:r>
+    </w:p>
+    <w:p>
+      <w:pPr>
+        <w:jc w:val="left"/>
+      </w:pPr>
+      <w:r>
+        <w:t xml:space="preserve">Unlike previous attempts, the paper models fluid simulation </w:t>
+      </w:r>
+      <w:r>
+        <w:rPr>
+          <w:rFonts w:cs="Times New Roman"/>
+          <w:szCs w:val="24"/>
+        </w:rPr>
+        <w:t>using Smoothed Particle Hydrodynamics. SPH allows for the simulation of fluids with free surfaces, and</w:t>
+      </w:r>
+      <w:r>
+        <w:rPr>
+          <w:rFonts w:cs="Times New Roman"/>
+          <w:szCs w:val="24"/>
+        </w:rPr>
+        <w:t xml:space="preserve"> is very visually inclined. The particles used for calculations can also be used to render the fluid, and this provides a very easy visualisation to confirm if an implementation is correct or not. The mathematical equations</w:t>
+      </w:r>
+      <w:r>
+        <w:rPr>
+          <w:rFonts w:cs="Times New Roman"/>
+          <w:szCs w:val="24"/>
+        </w:rPr>
+        <w:t xml:space="preserve"> behind SPH is well explained in the paper,</w:t>
+      </w:r>
+      <w:r>
+        <w:rPr>
+          <w:rFonts w:cs="Times New Roman"/>
+          <w:szCs w:val="24"/>
+        </w:rPr>
+        <w:t xml:space="preserve"> and </w:t>
       </w:r>
       <w:sdt>
         <w:sdtPr>
           <w:id w:val="-376861378"/>
           <w:citation/>
         </w:sdtPr>
+        <w:sdtEndPr/>
         <w:sdtContent>
           <w:r>
             <w:fldChar w:fldCharType="begin"/>
@@ -264,6 +304,7 @@
           <w:id w:val="-1212809219"/>
           <w:citation/>
         </w:sdtPr>
+        <w:sdtEndPr/>
         <w:sdtContent>
           <w:r>
             <w:fldChar w:fldCharType="begin"/>
@@ -286,86 +327,75 @@
         </w:sdtContent>
       </w:sdt>
       <w:r>
-        <w:t xml:space="preserve"> both crafted detailed thesis which cover all the topics covered by the orig</w:t>
-      </w:r>
-      <w:r>
-        <w:t xml:space="preserve">inal paper, and more. The main focus for this report will be in the implementation details, the optimisation methods, and the rendering process, as this is something that is not covered too well by the other sources. As such, combining this report with the above should hopefully provide a robust understanding of the </w:t>
+        <w:t xml:space="preserve"> both crafted detailed thesis which expand on it further, </w:t>
+      </w:r>
+      <w:r>
+        <w:rPr>
+          <w:rFonts w:cs="Times New Roman"/>
+          <w:szCs w:val="24"/>
+        </w:rPr>
+        <w:t>so the focus here will be on how the mathematical equations and pr</w:t>
+      </w:r>
+      <w:r>
+        <w:rPr>
+          <w:rFonts w:cs="Times New Roman"/>
+          <w:szCs w:val="24"/>
+        </w:rPr>
+        <w:t xml:space="preserve">ocesses correspond to matching </w:t>
+      </w:r>
+      <w:r>
+        <w:rPr>
+          <w:rFonts w:cs="Times New Roman"/>
+          <w:szCs w:val="24"/>
+        </w:rPr>
+        <w:t>code</w:t>
+      </w:r>
+      <w:r>
+        <w:rPr>
+          <w:rFonts w:cs="Times New Roman"/>
+          <w:szCs w:val="24"/>
+        </w:rPr>
+        <w:t>, functions and classes.</w:t>
+      </w:r>
+      <w:r>
+        <w:t xml:space="preserve"> As such, combining this report with the above should hopefully provide a robust </w:t>
+      </w:r>
+      <w:r>
+        <w:t>introduction to</w:t>
+      </w:r>
+      <w:r>
+        <w:t xml:space="preserve"> Smoothed Particle Hydrodynamics.</w:t>
+      </w:r>
+    </w:p>
+    <w:p>
+      <w:pPr>
+        <w:pStyle w:val="Heading1"/>
+      </w:pPr>
+      <w:r>
+        <w:t>Paper Contribution</w:t>
+      </w:r>
+    </w:p>
+    <w:p>
+      <w:r>
+        <w:t xml:space="preserve">SPH was initially introduced in 1977 to solve astrophysical problems, and has been used in computer graphics since 1995, but this paper is notable for being the first to apply it to the simulation of fluids. Since each particle is given an unchangeable mass, a major benefit of SPH is that it guarantees the conservation of mass without the need to explicitly compute it, simplifying various calculations. SPH is also mesh-less, and creates fluids with free surfaces, e.g. there is no need to track boundaries as in grid-based implementations. Being the first paper to introduce the idea, it proves a comprehensive overview of the entire idea, including methods for using </w:t>
       </w:r>
       <w:proofErr w:type="spellStart"/>
       <w:r>
-        <w:t>hows</w:t>
+        <w:t>Navier</w:t>
       </w:r>
       <w:proofErr w:type="spellEnd"/>
       <w:r>
-        <w:t xml:space="preserve"> and whys of Smoothed Particle Hydrodynamics.</w:t>
-      </w:r>
-    </w:p>
-    <w:p>
-      <w:pPr>
-        <w:pStyle w:val="Heading1"/>
-      </w:pPr>
-      <w:r>
-        <w:t>Background</w:t>
-      </w:r>
-    </w:p>
-    <w:p>
-      <w:r>
-        <w:t>Like with a lot of real-time methods, SPH takes the concept of Computational Fluid Dynamics and simplifies it. This simplification makes it significantly less accurate, but</w:t>
-      </w:r>
-      <w:r>
-        <w:t xml:space="preserve"> it</w:t>
-      </w:r>
-      <w:r>
-        <w:t xml:space="preserve"> retains a high level of stability </w:t>
-      </w:r>
-      <w:r>
-        <w:t xml:space="preserve">and is still precise enough to be suitable for use in games. The final result is a simulation which runs in real-time, while still behaving </w:t>
-      </w:r>
-      <w:r>
-        <w:t>much like a user would expect.</w:t>
-      </w:r>
-    </w:p>
-    <w:p>
-      <w:r>
-        <w:t xml:space="preserve">SPH, much like CFD, make extensive use of the </w:t>
-      </w:r>
-      <w:proofErr w:type="spellStart"/>
-      <w:r>
-        <w:t>Navier</w:t>
-      </w:r>
-      <w:proofErr w:type="spellEnd"/>
-      <w:r>
-        <w:t xml:space="preserve">-Stokes Equations that describe fluid dynamics. In addition to this, a continuity equation to describe mass conservation and a state equation for energy conservation are </w:t>
-      </w:r>
-      <w:r>
-        <w:t>used.</w:t>
-      </w:r>
-    </w:p>
-    <w:p>
-      <w:pPr>
-        <w:pStyle w:val="Heading1"/>
-      </w:pPr>
-      <w:r>
-        <w:t>Paper Contribution</w:t>
-      </w:r>
-    </w:p>
-    <w:p>
-      <w:r>
-        <w:t xml:space="preserve">As already mentioned, the paper proposes a method for fluid simulation which builds upon previous SPH work. The impact of viscosity and pressure forces are derived using </w:t>
-      </w:r>
-      <w:proofErr w:type="spellStart"/>
-      <w:r>
-        <w:t>Navier</w:t>
-      </w:r>
-      <w:proofErr w:type="spellEnd"/>
-      <w:r>
-        <w:t>-Stokes, and surface tension is also modelled. A set of highly efficient smoothing kernels</w:t>
-      </w:r>
-      <w:r>
-        <w:t>, e.g. a technique for estimating a value by using its noisy observation,</w:t>
-      </w:r>
-      <w:r>
-        <w:t xml:space="preserve"> are also presented, to achieve interactive frame-rates.</w:t>
+        <w:t>-Stokes equations to calculate viscosity, pressure and surface tension forces. They also propose smoothing kernel equations explicitly designed for real-time applications, which can be translated into code and used directly in an implementation.</w:t>
+      </w:r>
+    </w:p>
+    <w:p>
+      <w:r>
+        <w:t>While more recent papers have suggest more efficient methods for handling SPH, such as offloading it to the GPU or allow it to handle bigger time-steps, they all assume a prior understanding of the source and so this paper’s contribution to the field of real-time fluid simulation cannot be understated.</w:t>
+      </w:r>
+    </w:p>
+    <w:p>
+      <w:r>
+        <w:t xml:space="preserve">However, that said, a downside to SPH is that the resolution of the fluid is directly tied to the number of particles, so optimisation to ensure a high particle count is key to any satisfactory implementation. </w:t>
       </w:r>
     </w:p>
     <w:p>
@@ -383,1206 +413,443 @@
       </w:r>
     </w:p>
     <w:p>
-      <w:r>
-        <w:t xml:space="preserve">Using SPH, a scalar quantity </w:t>
-      </w:r>
-      <m:oMath>
-        <m:sSub>
-          <m:sSubPr>
-            <m:ctrlPr>
-              <w:rPr>
-                <w:rFonts w:ascii="Cambria Math" w:hAnsi="Cambria Math"/>
-                <w:i/>
-                <w:sz w:val="24"/>
-              </w:rPr>
-            </m:ctrlPr>
-          </m:sSubPr>
-          <m:e>
-            <m:r>
-              <w:rPr>
-                <w:rFonts w:ascii="Cambria Math" w:hAnsi="Cambria Math"/>
-                <w:sz w:val="24"/>
-              </w:rPr>
-              <m:t>A</m:t>
-            </m:r>
-          </m:e>
-          <m:sub>
-            <m:r>
-              <w:rPr>
-                <w:rFonts w:ascii="Cambria Math" w:hAnsi="Cambria Math"/>
-                <w:sz w:val="24"/>
-              </w:rPr>
-              <m:t>s</m:t>
-            </m:r>
-          </m:sub>
-        </m:sSub>
-      </m:oMath>
-      <w:r>
+      <w:pPr>
+        <w:pStyle w:val="Heading1"/>
+      </w:pPr>
+      <w:r>
+        <w:t>Particle</w:t>
+      </w:r>
+    </w:p>
+    <w:p>
+      <w:r>
+        <w:t>A particle needs a position and a velocity, with its position being updated based its velocity, and velocity being updated by acceleration. A particle’s acceleration is determined by the forces acting upon it, and in a SPH system there are three core forces which must be considered.</w:t>
+      </w:r>
+    </w:p>
+    <w:p>
+      <w:pPr>
+        <w:pStyle w:val="Heading2"/>
+      </w:pPr>
+      <w:r>
+        <w:t>Pressure Forces</w:t>
+      </w:r>
+    </w:p>
+    <w:p>
+      <w:r>
+        <w:t>The pressure force acting upon a particle is determined by the pressure of its neighbours, but to calculate the pressure of a particle we must first know its density. As each particle is representing a drop of fluid, the density of each particle can actually change as fluid moves around the volume. This is calculated using the initial smoothing kernel presented in the paper, but essentially means that very dense, high pressure particles will push each other apart as they represent a large concentration of fluid that wants to spread out over a wider area.</w:t>
+      </w:r>
+    </w:p>
+    <w:p>
+      <w:pPr>
+        <w:pStyle w:val="Heading2"/>
+      </w:pPr>
+      <w:r>
+        <w:t>Viscosity Forces</w:t>
+      </w:r>
+    </w:p>
+    <w:p>
+      <w:r>
+        <w:t>The viscosity force represents the internal friction of a fluid, but in SPH can be considered the attraction force, in contrast to the repulsive pressure force. The viscosity factor of a fluid, a user defined constant, determines how strongly particles will resist being pushed apart. This is represented by yet another smoothing kernel, but the implication is that sparse, low pressure particles will attract their neighbours in an attempt to reach a balance with all particles sharing the same density and pressure.</w:t>
+      </w:r>
+    </w:p>
+    <w:p>
+      <w:pPr>
+        <w:pStyle w:val="Heading2"/>
+      </w:pPr>
+      <w:r>
+        <w:t>Surface Forces</w:t>
+      </w:r>
+    </w:p>
+    <w:p>
+      <w:r>
+        <w:t>This</w:t>
+      </w:r>
+      <w:r>
+        <w:t xml:space="preserve">, force represents the forces that would be acting on the surface </w:t>
+      </w:r>
+      <w:r>
+        <w:t>and helps bring SPH into a natural rest state. Unlike the other SPH forces, surfaces forces only act on the surface particles, so a key component of applying this force is determining which particles should be affected by it. Again, the paper proves equations which translate well to an implementation.</w:t>
+      </w:r>
+    </w:p>
+    <w:p>
+      <w:pPr>
+        <w:pStyle w:val="Heading2"/>
+      </w:pPr>
+      <w:r>
+        <w:t>External Forces</w:t>
+      </w:r>
+    </w:p>
+    <w:p>
+      <w:r>
+        <w:t xml:space="preserve">A final force which is likely to appear in any implementation, but is actually separate from SPH itself, is an external one. This covers the cumulative impact of any forces which aren’t identified above, with gravity being the most common, although any collision forces would also fall under this bracket. External forces are applied directly to the particles themselves, much like in a rigid body simulation, and remain separate </w:t>
+      </w:r>
+      <w:r>
+        <w:t>to any SPH implementation.</w:t>
+      </w:r>
+    </w:p>
+    <w:p>
+      <w:pPr>
+        <w:pStyle w:val="Heading1"/>
+      </w:pPr>
+      <w:r>
+        <w:t>Fluid Simulator</w:t>
+      </w:r>
+    </w:p>
+    <w:p>
+      <w:r>
+        <w:t xml:space="preserve">A good outline can greatly help the process for translating the various equations into a working project, but while the equations might initially seem confusing they pretty much entirely resolve into loops which iterate over each particle and its neighbours. This can be done in a brute force manner, where you check each particle against every other particle to see if they are close enough, or through the use of a more complex data structure, such as a hash map, to generate and store neighbours for </w:t>
+      </w:r>
+      <w:r>
+        <w:lastRenderedPageBreak/>
+        <w:t>each particle. This method greatly improves performance and is strongly recommended, but as the particles move around care must be taken to ensure the hash map is regenerated each frame. Of special note is that for the purposes of SPH a particle must occasionally also consider itself, so an array or neighbours must actually include itself too.</w:t>
+      </w:r>
+    </w:p>
+    <w:p>
+      <w:pPr>
+        <w:pStyle w:val="Heading2"/>
+      </w:pPr>
+      <w:r>
+        <w:t>Taking a Time Step</w:t>
+      </w:r>
+    </w:p>
+    <w:p>
+      <w:r>
+        <w:t xml:space="preserve">An interesting quirk of SPH is that it doesn’t use the same delta time step that your program might use.  To ensure it remains stable, your fluid simulation should have its own smaller time step which it advances along each update. (Explain why) </w:t>
+      </w:r>
+    </w:p>
+    <w:p>
+      <w:pPr>
+        <w:pStyle w:val="Heading2"/>
+      </w:pPr>
+      <w:r>
+        <w:t>Calculating Particle Pressure</w:t>
+      </w:r>
+    </w:p>
+    <w:p>
+      <w:r>
+        <w:t xml:space="preserve">As mentioned above, the first thing your want to do is gather the neighbours for each particle. Once that is complete, you want to iterate over each particle, and its neighbours, to accumulate its density, using the default smoothing kernel. Once complete the pressure can be calculated with a simple sum of </w:t>
+      </w:r>
+      <w:r>
+        <w:rPr>
+          <w:rFonts w:ascii="Consolas" w:hAnsi="Consolas" w:cs="Consolas"/>
+          <w:color w:val="000000"/>
+          <w:sz w:val="19"/>
+          <w:szCs w:val="19"/>
+          <w:highlight w:val="white"/>
+        </w:rPr>
+        <w:t xml:space="preserve">pressure = </w:t>
+      </w:r>
+      <w:proofErr w:type="spellStart"/>
+      <w:r>
+        <w:rPr>
+          <w:rFonts w:ascii="Consolas" w:hAnsi="Consolas" w:cs="Consolas"/>
+          <w:color w:val="000000"/>
+          <w:sz w:val="19"/>
+          <w:szCs w:val="19"/>
+          <w:highlight w:val="white"/>
+        </w:rPr>
+        <w:t>StiffnessConstant</w:t>
+      </w:r>
+      <w:proofErr w:type="spellEnd"/>
+      <w:r>
+        <w:rPr>
+          <w:rFonts w:ascii="Consolas" w:hAnsi="Consolas" w:cs="Consolas"/>
+          <w:color w:val="000000"/>
+          <w:sz w:val="19"/>
+          <w:szCs w:val="19"/>
+          <w:highlight w:val="white"/>
+        </w:rPr>
+        <w:t xml:space="preserve"> * (density)</w:t>
+      </w:r>
+      <w:r>
+        <w:t>.</w:t>
+      </w:r>
+    </w:p>
+    <w:p>
+      <w:pPr>
+        <w:pStyle w:val="Heading2"/>
+      </w:pPr>
+      <w:r>
+        <w:t>Calculating Internal Forces</w:t>
+      </w:r>
+    </w:p>
+    <w:p>
+      <w:r>
+        <w:t>As the forces require the pressure of particle neighbours, you must do a full iteration of each particle to generate the pressure and then begin another entirely new iteration to calculate the internal forces acting upon it. To determine if a surface force needs to be applied, you need to calculate the inward surface normal (e.g. from the particle towards the fluid) and if the magnitude is above a given threshold (this can be computed, but a constant works just as well in a lot of cases) it can be considered on the surface and the force applied to bind the fluid together. The smoothing kernels for all these forces is provided, but a potential pitfall arises as the pressure and viscosity forces do not consider the current particle (so it should be skipped in the neighbour iteration) while the surface normal calculations do.</w:t>
+      </w:r>
+    </w:p>
+    <w:p>
+      <w:pPr>
+        <w:pStyle w:val="Heading2"/>
+      </w:pPr>
+      <w:r>
+        <w:t>Calculating External Forces</w:t>
+      </w:r>
+    </w:p>
+    <w:p>
+      <w:r>
+        <w:t>As surprising as it might seem, the above forces are all you need for your SPH. However, external forces prove to be a crucial element in how we perceive realistic fluids, so the next step is to accumulate those. We don’t consider collision forces at this point, so only “constant” forces such as gravity, wind etc. are added together at this point. Ensure that you consider the density of a particle when applying gravity, if you want it to remain a constant.</w:t>
+      </w:r>
+    </w:p>
+    <w:p>
+      <w:pPr>
+        <w:pStyle w:val="Heading2"/>
+      </w:pPr>
+      <w:r>
+        <w:t>Leapfrog Integration</w:t>
+      </w:r>
+    </w:p>
+    <w:p>
+      <w:r>
+        <w:t xml:space="preserve">Once you’ve calculated your external forces, even within the same loop if you would like, you can calculate the particle’s acceleration. As you might have surmised, this is simply </w:t>
+      </w:r>
+      <w:r>
+        <w:rPr>
+          <w:rFonts w:ascii="Consolas" w:hAnsi="Consolas" w:cs="Consolas"/>
+          <w:color w:val="000000"/>
+          <w:sz w:val="19"/>
+          <w:szCs w:val="19"/>
+          <w:highlight w:val="white"/>
+        </w:rPr>
+        <w:t>acceleration = (</w:t>
+      </w:r>
+      <w:proofErr w:type="spellStart"/>
+      <w:r>
+        <w:rPr>
+          <w:rFonts w:ascii="Consolas" w:hAnsi="Consolas" w:cs="Consolas"/>
+          <w:color w:val="000000"/>
+          <w:sz w:val="19"/>
+          <w:szCs w:val="19"/>
+          <w:highlight w:val="white"/>
+        </w:rPr>
+        <w:t>forceInternal</w:t>
+      </w:r>
+      <w:proofErr w:type="spellEnd"/>
+      <w:r>
+        <w:rPr>
+          <w:rFonts w:ascii="Consolas" w:hAnsi="Consolas" w:cs="Consolas"/>
+          <w:color w:val="000000"/>
+          <w:sz w:val="19"/>
+          <w:szCs w:val="19"/>
+          <w:highlight w:val="white"/>
+        </w:rPr>
+        <w:t xml:space="preserve"> + </w:t>
+      </w:r>
+      <w:proofErr w:type="spellStart"/>
+      <w:r>
+        <w:rPr>
+          <w:rFonts w:ascii="Consolas" w:hAnsi="Consolas" w:cs="Consolas"/>
+          <w:color w:val="000000"/>
+          <w:sz w:val="19"/>
+          <w:szCs w:val="19"/>
+          <w:highlight w:val="white"/>
+        </w:rPr>
+        <w:t>forceExternal</w:t>
+      </w:r>
+      <w:proofErr w:type="spellEnd"/>
+      <w:r>
+        <w:rPr>
+          <w:rFonts w:ascii="Consolas" w:hAnsi="Consolas" w:cs="Consolas"/>
+          <w:color w:val="000000"/>
+          <w:sz w:val="19"/>
+          <w:szCs w:val="19"/>
+          <w:highlight w:val="white"/>
+        </w:rPr>
+        <w:t>) / density</w:t>
+      </w:r>
+      <w:r>
+        <w:t>.</w:t>
+      </w:r>
+    </w:p>
+    <w:p>
+      <w:r>
+        <w:t>Once you’ve calculated the acceleration it is time to integrate and advance the simulation by a single step.</w:t>
+      </w:r>
+      <w:r>
+        <w:t xml:space="preserve"> The paper recommends leapfrog integration and proves no further context, but it is actually a pretty simply concept. Its name derives from the fact that the velocities leap over positions, (and vice-versa) and requires that you sold both the current and old particle velocities. The calculation of a new velocity uses </w:t>
+      </w:r>
+      <w:proofErr w:type="spellStart"/>
+      <w:r>
+        <w:rPr>
+          <w:rFonts w:ascii="Consolas" w:hAnsi="Consolas" w:cs="Consolas"/>
+          <w:color w:val="000000"/>
+          <w:sz w:val="19"/>
+          <w:szCs w:val="19"/>
+          <w:highlight w:val="white"/>
+        </w:rPr>
+        <w:t>newVelocity</w:t>
+      </w:r>
+      <w:proofErr w:type="spellEnd"/>
+      <w:r>
+        <w:rPr>
+          <w:rFonts w:ascii="Consolas" w:hAnsi="Consolas" w:cs="Consolas"/>
+          <w:color w:val="000000"/>
+          <w:sz w:val="19"/>
+          <w:szCs w:val="19"/>
+          <w:highlight w:val="white"/>
+        </w:rPr>
+        <w:t xml:space="preserve"> = </w:t>
+      </w:r>
+      <w:proofErr w:type="spellStart"/>
+      <w:r>
+        <w:rPr>
+          <w:rFonts w:ascii="Consolas" w:hAnsi="Consolas" w:cs="Consolas"/>
+          <w:color w:val="000000"/>
+          <w:sz w:val="19"/>
+          <w:szCs w:val="19"/>
+          <w:highlight w:val="white"/>
+        </w:rPr>
+        <w:t>oldVelocity</w:t>
+      </w:r>
+      <w:proofErr w:type="spellEnd"/>
+      <w:r>
+        <w:rPr>
+          <w:rFonts w:ascii="Consolas" w:hAnsi="Consolas" w:cs="Consolas"/>
+          <w:color w:val="000000"/>
+          <w:sz w:val="19"/>
+          <w:szCs w:val="19"/>
+          <w:highlight w:val="white"/>
+        </w:rPr>
+        <w:t xml:space="preserve"> + </w:t>
+      </w:r>
+      <w:proofErr w:type="spellStart"/>
+      <w:r>
+        <w:rPr>
+          <w:rFonts w:ascii="Consolas" w:hAnsi="Consolas" w:cs="Consolas"/>
+          <w:color w:val="000000"/>
+          <w:sz w:val="19"/>
+          <w:szCs w:val="19"/>
+          <w:highlight w:val="white"/>
+        </w:rPr>
+        <w:t>FluidStep</w:t>
+      </w:r>
+      <w:proofErr w:type="spellEnd"/>
+      <w:r>
+        <w:rPr>
+          <w:rFonts w:ascii="Consolas" w:hAnsi="Consolas" w:cs="Consolas"/>
+          <w:color w:val="000000"/>
+          <w:sz w:val="19"/>
+          <w:szCs w:val="19"/>
+          <w:highlight w:val="white"/>
+        </w:rPr>
+        <w:t xml:space="preserve"> * acceleration</w:t>
+      </w:r>
+      <w:r>
+        <w:rPr>
+          <w:rFonts w:ascii="Consolas" w:hAnsi="Consolas" w:cs="Consolas"/>
+          <w:color w:val="000000"/>
+          <w:sz w:val="19"/>
+          <w:szCs w:val="19"/>
+        </w:rPr>
         <w:t xml:space="preserve"> </w:t>
       </w:r>
       <w:r>
-        <w:t xml:space="preserve">for a given field (e.g. pressure field) </w:t>
-      </w:r>
-      <w:r>
-        <w:t xml:space="preserve">can be interpolated to location </w:t>
-      </w:r>
-      <m:oMath>
-        <m:r>
-          <w:rPr>
-            <w:rFonts w:ascii="Cambria Math" w:hAnsi="Cambria Math"/>
-            <w:sz w:val="24"/>
-          </w:rPr>
-          <m:t>r</m:t>
-        </m:r>
-      </m:oMath>
-      <w:r>
-        <w:t xml:space="preserve"> by using the sum of a weighted contribution of all particles in the system as follows:</w:t>
-      </w:r>
-    </w:p>
-    <w:p>
-      <m:oMathPara>
-        <m:oMath>
-          <m:sSub>
-            <m:sSubPr>
-              <m:ctrlPr>
-                <w:rPr>
-                  <w:rFonts w:ascii="Cambria Math" w:hAnsi="Cambria Math"/>
-                  <w:i/>
-                  <w:sz w:val="24"/>
-                </w:rPr>
-              </m:ctrlPr>
-            </m:sSubPr>
-            <m:e>
-              <m:r>
-                <w:rPr>
-                  <w:rFonts w:ascii="Cambria Math" w:hAnsi="Cambria Math"/>
-                  <w:sz w:val="24"/>
-                </w:rPr>
-                <m:t>A</m:t>
-              </m:r>
-            </m:e>
-            <m:sub>
-              <m:r>
-                <w:rPr>
-                  <w:rFonts w:ascii="Cambria Math" w:hAnsi="Cambria Math"/>
-                  <w:sz w:val="24"/>
-                </w:rPr>
-                <m:t>s</m:t>
-              </m:r>
-            </m:sub>
-          </m:sSub>
-          <m:d>
-            <m:dPr>
-              <m:ctrlPr>
-                <w:rPr>
-                  <w:rFonts w:ascii="Cambria Math" w:hAnsi="Cambria Math"/>
-                  <w:i/>
-                  <w:sz w:val="24"/>
-                </w:rPr>
-              </m:ctrlPr>
-            </m:dPr>
-            <m:e>
-              <m:r>
-                <w:rPr>
-                  <w:rFonts w:ascii="Cambria Math" w:hAnsi="Cambria Math"/>
-                  <w:sz w:val="24"/>
-                </w:rPr>
-                <m:t>r</m:t>
-              </m:r>
-            </m:e>
-          </m:d>
-          <m:r>
-            <w:rPr>
-              <w:rFonts w:ascii="Cambria Math" w:hAnsi="Cambria Math"/>
-              <w:sz w:val="24"/>
-            </w:rPr>
-            <m:t xml:space="preserve">= </m:t>
-          </m:r>
-          <m:nary>
-            <m:naryPr>
-              <m:chr m:val="∑"/>
-              <m:limLoc m:val="undOvr"/>
-              <m:supHide m:val="1"/>
-              <m:ctrlPr>
-                <w:rPr>
-                  <w:rFonts w:ascii="Cambria Math" w:hAnsi="Cambria Math"/>
-                  <w:i/>
-                  <w:sz w:val="24"/>
-                </w:rPr>
-              </m:ctrlPr>
-            </m:naryPr>
-            <m:sub>
-              <m:r>
-                <w:rPr>
-                  <w:rFonts w:ascii="Cambria Math" w:hAnsi="Cambria Math"/>
-                  <w:sz w:val="24"/>
-                </w:rPr>
-                <m:t>j</m:t>
-              </m:r>
-            </m:sub>
-            <m:sup/>
-            <m:e>
-              <m:sSub>
-                <m:sSubPr>
-                  <m:ctrlPr>
-                    <w:rPr>
-                      <w:rFonts w:ascii="Cambria Math" w:hAnsi="Cambria Math"/>
-                      <w:i/>
-                      <w:sz w:val="24"/>
-                    </w:rPr>
-                  </m:ctrlPr>
-                </m:sSubPr>
-                <m:e>
-                  <m:r>
-                    <w:rPr>
-                      <w:rFonts w:ascii="Cambria Math" w:hAnsi="Cambria Math"/>
-                      <w:sz w:val="24"/>
-                    </w:rPr>
-                    <m:t>m</m:t>
-                  </m:r>
-                </m:e>
-                <m:sub>
-                  <m:r>
-                    <w:rPr>
-                      <w:rFonts w:ascii="Cambria Math" w:hAnsi="Cambria Math"/>
-                      <w:sz w:val="24"/>
-                    </w:rPr>
-                    <m:t>j</m:t>
-                  </m:r>
-                </m:sub>
-              </m:sSub>
-              <m:f>
-                <m:fPr>
-                  <m:ctrlPr>
-                    <w:rPr>
-                      <w:rFonts w:ascii="Cambria Math" w:hAnsi="Cambria Math"/>
-                      <w:i/>
-                      <w:sz w:val="24"/>
-                    </w:rPr>
-                  </m:ctrlPr>
-                </m:fPr>
-                <m:num>
-                  <m:sSub>
-                    <m:sSubPr>
-                      <m:ctrlPr>
-                        <w:rPr>
-                          <w:rFonts w:ascii="Cambria Math" w:hAnsi="Cambria Math"/>
-                          <w:i/>
-                          <w:sz w:val="24"/>
-                        </w:rPr>
-                      </m:ctrlPr>
-                    </m:sSubPr>
-                    <m:e>
-                      <m:r>
-                        <w:rPr>
-                          <w:rFonts w:ascii="Cambria Math" w:hAnsi="Cambria Math"/>
-                          <w:sz w:val="24"/>
-                        </w:rPr>
-                        <m:t>A</m:t>
-                      </m:r>
-                    </m:e>
-                    <m:sub>
-                      <m:r>
-                        <w:rPr>
-                          <w:rFonts w:ascii="Cambria Math" w:hAnsi="Cambria Math"/>
-                          <w:sz w:val="24"/>
-                        </w:rPr>
-                        <m:t>j</m:t>
-                      </m:r>
-                    </m:sub>
-                  </m:sSub>
-                </m:num>
-                <m:den>
-                  <m:sSub>
-                    <m:sSubPr>
-                      <m:ctrlPr>
-                        <w:rPr>
-                          <w:rFonts w:ascii="Cambria Math" w:hAnsi="Cambria Math"/>
-                          <w:i/>
-                          <w:sz w:val="24"/>
-                        </w:rPr>
-                      </m:ctrlPr>
-                    </m:sSubPr>
-                    <m:e>
-                      <m:r>
-                        <w:rPr>
-                          <w:rFonts w:ascii="Cambria Math" w:hAnsi="Cambria Math"/>
-                          <w:sz w:val="24"/>
-                        </w:rPr>
-                        <m:t>ρ</m:t>
-                      </m:r>
-                    </m:e>
-                    <m:sub>
-                      <m:r>
-                        <w:rPr>
-                          <w:rFonts w:ascii="Cambria Math" w:hAnsi="Cambria Math"/>
-                          <w:sz w:val="24"/>
-                        </w:rPr>
-                        <m:t>j</m:t>
-                      </m:r>
-                    </m:sub>
-                  </m:sSub>
-                </m:den>
-              </m:f>
-            </m:e>
-          </m:nary>
-          <m:r>
-            <w:rPr>
-              <w:rFonts w:ascii="Cambria Math" w:hAnsi="Cambria Math"/>
-              <w:sz w:val="24"/>
-            </w:rPr>
-            <m:t>W</m:t>
-          </m:r>
-          <m:d>
-            <m:dPr>
-              <m:ctrlPr>
-                <w:rPr>
-                  <w:rFonts w:ascii="Cambria Math" w:hAnsi="Cambria Math"/>
-                  <w:i/>
-                  <w:sz w:val="24"/>
-                </w:rPr>
-              </m:ctrlPr>
-            </m:dPr>
-            <m:e>
-              <m:r>
-                <m:rPr>
-                  <m:sty m:val="bi"/>
-                </m:rPr>
-                <w:rPr>
-                  <w:rFonts w:ascii="Cambria Math" w:hAnsi="Cambria Math"/>
-                  <w:sz w:val="24"/>
-                </w:rPr>
-                <m:t>r</m:t>
-              </m:r>
-              <m:r>
-                <w:rPr>
-                  <w:rFonts w:ascii="Cambria Math" w:hAnsi="Cambria Math"/>
-                  <w:sz w:val="24"/>
-                </w:rPr>
-                <m:t>-</m:t>
-              </m:r>
-              <m:sSub>
-                <m:sSubPr>
-                  <m:ctrlPr>
-                    <w:rPr>
-                      <w:rFonts w:ascii="Cambria Math" w:hAnsi="Cambria Math"/>
-                      <w:b/>
-                      <w:i/>
-                      <w:sz w:val="24"/>
-                    </w:rPr>
-                  </m:ctrlPr>
-                </m:sSubPr>
-                <m:e>
-                  <m:r>
-                    <m:rPr>
-                      <m:sty m:val="bi"/>
-                    </m:rPr>
-                    <w:rPr>
-                      <w:rFonts w:ascii="Cambria Math" w:hAnsi="Cambria Math"/>
-                      <w:sz w:val="24"/>
-                    </w:rPr>
-                    <m:t>r</m:t>
-                  </m:r>
-                  <m:ctrlPr>
-                    <w:rPr>
-                      <w:rFonts w:ascii="Cambria Math" w:hAnsi="Cambria Math"/>
-                      <w:i/>
-                      <w:sz w:val="24"/>
-                    </w:rPr>
-                  </m:ctrlPr>
-                </m:e>
-                <m:sub>
-                  <m:r>
-                    <w:rPr>
-                      <w:rFonts w:ascii="Cambria Math" w:hAnsi="Cambria Math"/>
-                      <w:sz w:val="24"/>
-                    </w:rPr>
-                    <m:t>j</m:t>
-                  </m:r>
-                </m:sub>
-              </m:sSub>
-              <m:r>
-                <w:rPr>
-                  <w:rFonts w:ascii="Cambria Math" w:hAnsi="Cambria Math"/>
-                  <w:sz w:val="24"/>
-                </w:rPr>
-                <m:t>, h</m:t>
-              </m:r>
-            </m:e>
-          </m:d>
-        </m:oMath>
-      </m:oMathPara>
-    </w:p>
-    <w:p>
-      <w:r>
-        <w:rPr>
-          <w:sz w:val="16"/>
+        <w:t xml:space="preserve">which is not the same as </w:t>
+      </w:r>
+      <w:proofErr w:type="gramStart"/>
+      <w:r>
+        <w:t xml:space="preserve">using  </w:t>
+      </w:r>
+      <w:proofErr w:type="spellStart"/>
+      <w:r>
+        <w:rPr>
+          <w:rFonts w:ascii="Consolas" w:hAnsi="Consolas" w:cs="Consolas"/>
+          <w:color w:val="000000"/>
+          <w:sz w:val="19"/>
+          <w:szCs w:val="19"/>
+          <w:highlight w:val="white"/>
+        </w:rPr>
+        <w:t>newVelocity</w:t>
+      </w:r>
+      <w:proofErr w:type="spellEnd"/>
+      <w:proofErr w:type="gramEnd"/>
+      <w:r>
+        <w:rPr>
+          <w:rFonts w:ascii="Consolas" w:hAnsi="Consolas" w:cs="Consolas"/>
+          <w:color w:val="000000"/>
+          <w:sz w:val="19"/>
+          <w:szCs w:val="19"/>
+          <w:highlight w:val="white"/>
+        </w:rPr>
+        <w:t xml:space="preserve"> = </w:t>
+      </w:r>
+      <w:proofErr w:type="spellStart"/>
+      <w:r>
+        <w:rPr>
+          <w:rFonts w:ascii="Consolas" w:hAnsi="Consolas" w:cs="Consolas"/>
+          <w:color w:val="000000"/>
+          <w:sz w:val="19"/>
+          <w:szCs w:val="19"/>
+          <w:highlight w:val="white"/>
+        </w:rPr>
+        <w:t>currentVelocity</w:t>
+      </w:r>
+      <w:proofErr w:type="spellEnd"/>
+      <w:r>
+        <w:rPr>
+          <w:rFonts w:ascii="Consolas" w:hAnsi="Consolas" w:cs="Consolas"/>
+          <w:color w:val="000000"/>
+          <w:sz w:val="19"/>
+          <w:szCs w:val="19"/>
+          <w:highlight w:val="white"/>
+        </w:rPr>
+        <w:t xml:space="preserve"> + </w:t>
+      </w:r>
+      <w:proofErr w:type="spellStart"/>
+      <w:r>
+        <w:rPr>
+          <w:rFonts w:ascii="Consolas" w:hAnsi="Consolas" w:cs="Consolas"/>
+          <w:color w:val="000000"/>
+          <w:sz w:val="19"/>
+          <w:szCs w:val="19"/>
+          <w:highlight w:val="white"/>
+        </w:rPr>
+        <w:t>FluidStep</w:t>
+      </w:r>
+      <w:proofErr w:type="spellEnd"/>
+      <w:r>
+        <w:rPr>
+          <w:rFonts w:ascii="Consolas" w:hAnsi="Consolas" w:cs="Consolas"/>
+          <w:color w:val="000000"/>
+          <w:sz w:val="19"/>
+          <w:szCs w:val="19"/>
+          <w:highlight w:val="white"/>
+        </w:rPr>
+        <w:t xml:space="preserve"> * acceleration</w:t>
+      </w:r>
+      <w:r>
+        <w:rPr>
+          <w:rFonts w:ascii="Consolas" w:hAnsi="Consolas" w:cs="Consolas"/>
+          <w:color w:val="000000"/>
+          <w:sz w:val="19"/>
+          <w:szCs w:val="19"/>
         </w:rPr>
         <w:t xml:space="preserve"> </w:t>
       </w:r>
-      <m:oMath>
-        <m:r>
-          <w:rPr>
-            <w:rFonts w:ascii="Cambria Math" w:hAnsi="Cambria Math"/>
-          </w:rPr>
-          <m:t>j</m:t>
-        </m:r>
-      </m:oMath>
-      <w:r>
-        <w:t xml:space="preserve"> </w:t>
-      </w:r>
-      <w:proofErr w:type="gramStart"/>
-      <w:r>
-        <w:t>is</w:t>
-      </w:r>
-      <w:proofErr w:type="gramEnd"/>
-      <w:r>
-        <w:t xml:space="preserve"> a iterator over all particles, </w:t>
-      </w:r>
-      <m:oMath>
-        <m:sSub>
-          <m:sSubPr>
-            <m:ctrlPr>
-              <w:rPr>
-                <w:rFonts w:ascii="Cambria Math" w:hAnsi="Cambria Math"/>
-                <w:i/>
-              </w:rPr>
-            </m:ctrlPr>
-          </m:sSubPr>
-          <m:e>
-            <m:r>
-              <w:rPr>
-                <w:rFonts w:ascii="Cambria Math" w:hAnsi="Cambria Math"/>
-              </w:rPr>
-              <m:t>m</m:t>
-            </m:r>
-          </m:e>
-          <m:sub>
-            <m:r>
-              <w:rPr>
-                <w:rFonts w:ascii="Cambria Math" w:hAnsi="Cambria Math"/>
-              </w:rPr>
-              <m:t>j</m:t>
-            </m:r>
-          </m:sub>
-        </m:sSub>
-      </m:oMath>
-      <w:r>
-        <w:t xml:space="preserve"> is particle </w:t>
-      </w:r>
-      <m:oMath>
-        <m:r>
-          <w:rPr>
-            <w:rFonts w:ascii="Cambria Math" w:hAnsi="Cambria Math"/>
-          </w:rPr>
-          <m:t>j</m:t>
-        </m:r>
-      </m:oMath>
-      <w:r>
-        <w:t xml:space="preserve">’s mass, </w:t>
-      </w:r>
-      <m:oMath>
-        <m:sSub>
-          <m:sSubPr>
-            <m:ctrlPr>
-              <w:rPr>
-                <w:rFonts w:ascii="Cambria Math" w:hAnsi="Cambria Math"/>
-                <w:i/>
-              </w:rPr>
-            </m:ctrlPr>
-          </m:sSubPr>
-          <m:e>
-            <m:r>
-              <w:rPr>
-                <w:rFonts w:ascii="Cambria Math" w:hAnsi="Cambria Math"/>
-              </w:rPr>
-              <m:t>ρ</m:t>
-            </m:r>
-          </m:e>
-          <m:sub>
-            <m:r>
-              <w:rPr>
-                <w:rFonts w:ascii="Cambria Math" w:hAnsi="Cambria Math"/>
-              </w:rPr>
-              <m:t>j</m:t>
-            </m:r>
-          </m:sub>
-        </m:sSub>
-      </m:oMath>
-      <w:r>
-        <w:t xml:space="preserve"> its density, </w:t>
-      </w:r>
-      <m:oMath>
-        <m:sSub>
-          <m:sSubPr>
-            <m:ctrlPr>
-              <w:rPr>
-                <w:rFonts w:ascii="Cambria Math" w:hAnsi="Cambria Math"/>
-                <w:i/>
-              </w:rPr>
-            </m:ctrlPr>
-          </m:sSubPr>
-          <m:e>
-            <m:r>
-              <w:rPr>
-                <w:rFonts w:ascii="Cambria Math" w:hAnsi="Cambria Math"/>
-              </w:rPr>
-              <m:t>r</m:t>
-            </m:r>
-          </m:e>
-          <m:sub>
-            <m:r>
-              <w:rPr>
-                <w:rFonts w:ascii="Cambria Math" w:hAnsi="Cambria Math"/>
-              </w:rPr>
-              <m:t>j</m:t>
-            </m:r>
-          </m:sub>
-        </m:sSub>
-      </m:oMath>
-      <w:r>
-        <w:t xml:space="preserve"> its position, </w:t>
-      </w:r>
-      <w:r>
-        <w:t xml:space="preserve">and </w:t>
-      </w:r>
-      <m:oMath>
-        <m:sSub>
-          <m:sSubPr>
-            <m:ctrlPr>
-              <w:rPr>
-                <w:rFonts w:ascii="Cambria Math" w:hAnsi="Cambria Math"/>
-                <w:i/>
-              </w:rPr>
-            </m:ctrlPr>
-          </m:sSubPr>
-          <m:e>
-            <m:r>
-              <w:rPr>
-                <w:rFonts w:ascii="Cambria Math" w:hAnsi="Cambria Math"/>
-              </w:rPr>
-              <m:t>A</m:t>
-            </m:r>
-          </m:e>
-          <m:sub>
-            <m:r>
-              <w:rPr>
-                <w:rFonts w:ascii="Cambria Math" w:hAnsi="Cambria Math"/>
-              </w:rPr>
-              <m:t>j</m:t>
-            </m:r>
-          </m:sub>
-        </m:sSub>
-      </m:oMath>
-      <w:r>
-        <w:t xml:space="preserve"> is the quantity of your desired field at position </w:t>
-      </w:r>
-      <m:oMath>
-        <m:sSub>
-          <m:sSubPr>
-            <m:ctrlPr>
-              <w:rPr>
-                <w:rFonts w:ascii="Cambria Math" w:hAnsi="Cambria Math"/>
-                <w:i/>
-              </w:rPr>
-            </m:ctrlPr>
-          </m:sSubPr>
-          <m:e>
-            <m:r>
-              <w:rPr>
-                <w:rFonts w:ascii="Cambria Math" w:hAnsi="Cambria Math"/>
-              </w:rPr>
-              <m:t>r</m:t>
-            </m:r>
-          </m:e>
-          <m:sub>
-            <m:r>
-              <w:rPr>
-                <w:rFonts w:ascii="Cambria Math" w:hAnsi="Cambria Math"/>
-              </w:rPr>
-              <m:t>j</m:t>
-            </m:r>
-          </m:sub>
-        </m:sSub>
-      </m:oMath>
-      <w:r>
-        <w:t>.</w:t>
-      </w:r>
-      <w:r>
-        <w:t xml:space="preserve"> </w:t>
-      </w:r>
-      <m:oMath>
-        <m:r>
-          <w:rPr>
-            <w:rFonts w:ascii="Cambria Math" w:hAnsi="Cambria Math"/>
-          </w:rPr>
-          <m:t>W</m:t>
-        </m:r>
-        <m:d>
-          <m:dPr>
-            <m:ctrlPr>
-              <w:rPr>
-                <w:rFonts w:ascii="Cambria Math" w:hAnsi="Cambria Math"/>
-                <w:i/>
-              </w:rPr>
-            </m:ctrlPr>
-          </m:dPr>
-          <m:e>
-            <m:r>
-              <m:rPr>
-                <m:sty m:val="bi"/>
-              </m:rPr>
-              <w:rPr>
-                <w:rFonts w:ascii="Cambria Math" w:hAnsi="Cambria Math"/>
-              </w:rPr>
-              <m:t>r</m:t>
-            </m:r>
-            <m:r>
-              <w:rPr>
-                <w:rFonts w:ascii="Cambria Math" w:hAnsi="Cambria Math"/>
-              </w:rPr>
-              <m:t>-</m:t>
-            </m:r>
-            <m:sSub>
-              <m:sSubPr>
-                <m:ctrlPr>
-                  <w:rPr>
-                    <w:rFonts w:ascii="Cambria Math" w:hAnsi="Cambria Math"/>
-                    <w:b/>
-                    <w:i/>
-                  </w:rPr>
-                </m:ctrlPr>
-              </m:sSubPr>
-              <m:e>
-                <m:r>
-                  <m:rPr>
-                    <m:sty m:val="bi"/>
-                  </m:rPr>
-                  <w:rPr>
-                    <w:rFonts w:ascii="Cambria Math" w:hAnsi="Cambria Math"/>
-                  </w:rPr>
-                  <m:t>r</m:t>
-                </m:r>
-                <m:ctrlPr>
-                  <w:rPr>
-                    <w:rFonts w:ascii="Cambria Math" w:hAnsi="Cambria Math"/>
-                    <w:i/>
-                  </w:rPr>
-                </m:ctrlPr>
-              </m:e>
-              <m:sub>
-                <m:r>
-                  <w:rPr>
-                    <w:rFonts w:ascii="Cambria Math" w:hAnsi="Cambria Math"/>
-                  </w:rPr>
-                  <m:t>j</m:t>
-                </m:r>
-              </m:sub>
-            </m:sSub>
-            <m:r>
-              <w:rPr>
-                <w:rFonts w:ascii="Cambria Math" w:hAnsi="Cambria Math"/>
-              </w:rPr>
-              <m:t>, h</m:t>
-            </m:r>
-          </m:e>
-        </m:d>
-      </m:oMath>
-      <w:r>
-        <w:t xml:space="preserve"> </w:t>
-      </w:r>
-      <w:proofErr w:type="gramStart"/>
-      <w:r>
-        <w:t>is</w:t>
-      </w:r>
-      <w:proofErr w:type="gramEnd"/>
-      <w:r>
-        <w:t xml:space="preserve"> the field’s smoothing kernel, where </w:t>
-      </w:r>
-      <m:oMath>
-        <m:r>
-          <w:rPr>
-            <w:rFonts w:ascii="Cambria Math" w:hAnsi="Cambria Math"/>
-          </w:rPr>
-          <m:t>h</m:t>
-        </m:r>
-      </m:oMath>
-      <w:r>
-        <w:t xml:space="preserve"> is the kernel’s support radius and if r is greater than h, the</w:t>
-      </w:r>
-      <w:r>
-        <w:t>n</w:t>
-      </w:r>
-      <w:r>
-        <w:t xml:space="preserve"> particle </w:t>
-      </w:r>
-      <m:oMath>
-        <m:r>
-          <w:rPr>
-            <w:rFonts w:ascii="Cambria Math" w:hAnsi="Cambria Math"/>
-          </w:rPr>
-          <m:t>j</m:t>
-        </m:r>
-      </m:oMath>
-      <w:r>
-        <w:t xml:space="preserve"> </w:t>
-      </w:r>
-      <w:r>
-        <w:t xml:space="preserve"> </w:t>
-      </w:r>
-      <w:r>
-        <w:t xml:space="preserve">can be considered to have no impact on </w:t>
-      </w:r>
-      <m:oMath>
-        <m:sSub>
-          <m:sSubPr>
-            <m:ctrlPr>
-              <w:rPr>
-                <w:rFonts w:ascii="Cambria Math" w:hAnsi="Cambria Math"/>
-                <w:i/>
-              </w:rPr>
-            </m:ctrlPr>
-          </m:sSubPr>
-          <m:e>
-            <m:r>
-              <w:rPr>
-                <w:rFonts w:ascii="Cambria Math" w:hAnsi="Cambria Math"/>
-              </w:rPr>
-              <m:t>A</m:t>
-            </m:r>
-          </m:e>
-          <m:sub>
-            <m:r>
-              <w:rPr>
-                <w:rFonts w:ascii="Cambria Math" w:hAnsi="Cambria Math"/>
-              </w:rPr>
-              <m:t>s</m:t>
-            </m:r>
-          </m:sub>
-        </m:sSub>
-      </m:oMath>
-      <w:r>
-        <w:t>.</w:t>
-      </w:r>
-    </w:p>
-    <w:p>
-      <w:r>
-        <w:t>As mentioned previously, the particles are collectively representing a volume of fluid. As such, the total volume of the fluid is:</w:t>
-      </w:r>
-    </w:p>
-    <w:p>
-      <w:pPr>
-        <w:rPr>
-          <w:sz w:val="24"/>
-        </w:rPr>
-      </w:pPr>
-      <m:oMathPara>
-        <m:oMath>
-          <m:sSub>
-            <m:sSubPr>
-              <m:ctrlPr>
-                <w:rPr>
-                  <w:rFonts w:ascii="Cambria Math" w:hAnsi="Cambria Math"/>
-                  <w:i/>
-                  <w:sz w:val="24"/>
-                </w:rPr>
-              </m:ctrlPr>
-            </m:sSubPr>
-            <m:e>
-              <m:r>
-                <w:rPr>
-                  <w:rFonts w:ascii="Cambria Math" w:hAnsi="Cambria Math"/>
-                  <w:sz w:val="24"/>
-                </w:rPr>
-                <m:t>V</m:t>
-              </m:r>
-            </m:e>
-            <m:sub>
-              <m:r>
-                <w:rPr>
-                  <w:rFonts w:ascii="Cambria Math" w:hAnsi="Cambria Math"/>
-                  <w:sz w:val="24"/>
-                </w:rPr>
-                <m:t>i</m:t>
-              </m:r>
-            </m:sub>
-          </m:sSub>
-          <m:r>
-            <w:rPr>
-              <w:rFonts w:ascii="Cambria Math" w:hAnsi="Cambria Math"/>
-              <w:sz w:val="24"/>
-            </w:rPr>
-            <m:t xml:space="preserve">= </m:t>
-          </m:r>
-          <m:f>
-            <m:fPr>
-              <m:ctrlPr>
-                <w:rPr>
-                  <w:rFonts w:ascii="Cambria Math" w:hAnsi="Cambria Math"/>
-                  <w:i/>
-                  <w:sz w:val="24"/>
-                </w:rPr>
-              </m:ctrlPr>
-            </m:fPr>
-            <m:num>
-              <m:sSub>
-                <m:sSubPr>
-                  <m:ctrlPr>
-                    <w:rPr>
-                      <w:rFonts w:ascii="Cambria Math" w:hAnsi="Cambria Math"/>
-                      <w:i/>
-                      <w:sz w:val="24"/>
-                    </w:rPr>
-                  </m:ctrlPr>
-                </m:sSubPr>
-                <m:e>
-                  <m:r>
-                    <w:rPr>
-                      <w:rFonts w:ascii="Cambria Math" w:hAnsi="Cambria Math"/>
-                      <w:sz w:val="24"/>
-                    </w:rPr>
-                    <m:t>m</m:t>
-                  </m:r>
-                </m:e>
-                <m:sub>
-                  <m:r>
-                    <w:rPr>
-                      <w:rFonts w:ascii="Cambria Math" w:hAnsi="Cambria Math"/>
-                      <w:sz w:val="24"/>
-                    </w:rPr>
-                    <m:t>i</m:t>
-                  </m:r>
-                </m:sub>
-              </m:sSub>
-            </m:num>
-            <m:den>
-              <m:sSub>
-                <m:sSubPr>
-                  <m:ctrlPr>
-                    <w:rPr>
-                      <w:rFonts w:ascii="Cambria Math" w:hAnsi="Cambria Math"/>
-                      <w:i/>
-                      <w:sz w:val="24"/>
-                    </w:rPr>
-                  </m:ctrlPr>
-                </m:sSubPr>
-                <m:e>
-                  <m:r>
-                    <w:rPr>
-                      <w:rFonts w:ascii="Cambria Math" w:hAnsi="Cambria Math"/>
-                      <w:sz w:val="24"/>
-                    </w:rPr>
-                    <m:t>ρ</m:t>
-                  </m:r>
-                </m:e>
-                <m:sub>
-                  <m:r>
-                    <w:rPr>
-                      <w:rFonts w:ascii="Cambria Math" w:hAnsi="Cambria Math"/>
-                      <w:sz w:val="24"/>
-                    </w:rPr>
-                    <m:t>i</m:t>
-                  </m:r>
-                </m:sub>
-              </m:sSub>
-            </m:den>
-          </m:f>
-        </m:oMath>
-      </m:oMathPara>
-    </w:p>
-    <w:p>
-      <w:r>
-        <w:t xml:space="preserve">The mass of the volume, </w:t>
-      </w:r>
-      <m:oMath>
-        <m:sSub>
-          <m:sSubPr>
-            <m:ctrlPr>
-              <w:rPr>
-                <w:rFonts w:ascii="Cambria Math" w:hAnsi="Cambria Math"/>
-                <w:i/>
-              </w:rPr>
-            </m:ctrlPr>
-          </m:sSubPr>
-          <m:e>
-            <m:r>
-              <w:rPr>
-                <w:rFonts w:ascii="Cambria Math" w:hAnsi="Cambria Math"/>
-              </w:rPr>
-              <m:t>m</m:t>
-            </m:r>
-          </m:e>
-          <m:sub>
-            <m:r>
-              <w:rPr>
-                <w:rFonts w:ascii="Cambria Math" w:hAnsi="Cambria Math"/>
-              </w:rPr>
-              <m:t>i</m:t>
-            </m:r>
-          </m:sub>
-        </m:sSub>
-      </m:oMath>
-      <w:r>
-        <w:t xml:space="preserve"> remains constant (as we are simulating incompressible fluids?) but the total volume, </w:t>
-      </w:r>
-      <m:oMath>
-        <m:sSub>
-          <m:sSubPr>
-            <m:ctrlPr>
-              <w:rPr>
-                <w:rFonts w:ascii="Cambria Math" w:hAnsi="Cambria Math"/>
-                <w:i/>
-              </w:rPr>
-            </m:ctrlPr>
-          </m:sSubPr>
-          <m:e>
-            <m:r>
-              <w:rPr>
-                <w:rFonts w:ascii="Cambria Math" w:hAnsi="Cambria Math"/>
-              </w:rPr>
-              <m:t>V</m:t>
-            </m:r>
-          </m:e>
-          <m:sub>
-            <m:r>
-              <w:rPr>
-                <w:rFonts w:ascii="Cambria Math" w:hAnsi="Cambria Math"/>
-              </w:rPr>
-              <m:t>i</m:t>
-            </m:r>
-          </m:sub>
-        </m:sSub>
-      </m:oMath>
-      <w:r>
-        <w:t xml:space="preserve"> and thus the total density,</w:t>
-      </w:r>
-      <m:oMath>
-        <m:sSub>
-          <m:sSubPr>
-            <m:ctrlPr>
-              <w:rPr>
-                <w:rFonts w:ascii="Cambria Math" w:hAnsi="Cambria Math"/>
-                <w:i/>
-              </w:rPr>
-            </m:ctrlPr>
-          </m:sSubPr>
-          <m:e>
-            <m:r>
-              <w:rPr>
-                <w:rFonts w:ascii="Cambria Math" w:hAnsi="Cambria Math"/>
-              </w:rPr>
-              <m:t xml:space="preserve"> </m:t>
-            </m:r>
-            <m:r>
-              <w:rPr>
-                <w:rFonts w:ascii="Cambria Math" w:hAnsi="Cambria Math"/>
-              </w:rPr>
-              <m:t>ρ</m:t>
-            </m:r>
-          </m:e>
-          <m:sub>
-            <m:r>
-              <w:rPr>
-                <w:rFonts w:ascii="Cambria Math" w:hAnsi="Cambria Math"/>
-              </w:rPr>
-              <m:t>i</m:t>
-            </m:r>
-          </m:sub>
-        </m:sSub>
-      </m:oMath>
-      <w:proofErr w:type="gramStart"/>
-      <w:r>
-        <w:t>,</w:t>
-      </w:r>
-      <w:proofErr w:type="gramEnd"/>
-      <w:r>
-        <w:t xml:space="preserve"> can change. The mass of the volume, and thus mass of each particle, can be calculated at run-time, but the density of each particle will vary and so needs to be evaluated for each time step.</w:t>
-      </w:r>
-    </w:p>
-    <w:p>
-      <w:r>
-        <w:t>While I said that this report would focus on implementation, I wanted to spend a brief moment presenting the initial SPH equation in its traditional form, as this, and all the other equations, can be coded in much a similar fashion.</w:t>
-      </w:r>
-    </w:p>
-    <w:p>
-      <w:pPr>
-        <w:rPr>
-          <w:szCs w:val="20"/>
-        </w:rPr>
-      </w:pPr>
-      <w:r>
-        <w:rPr>
-          <w:szCs w:val="20"/>
-        </w:rPr>
-        <w:t xml:space="preserve">Essentially, we can use these equations to find out our variables, and the format of them can indicate the structure for our program. For instance, </w:t>
-      </w:r>
-      <m:oMath>
-        <m:nary>
-          <m:naryPr>
-            <m:chr m:val="∑"/>
-            <m:limLoc m:val="undOvr"/>
-            <m:supHide m:val="1"/>
-            <m:ctrlPr>
-              <w:rPr>
-                <w:rFonts w:ascii="Cambria Math" w:hAnsi="Cambria Math"/>
-                <w:i/>
-                <w:szCs w:val="20"/>
-              </w:rPr>
-            </m:ctrlPr>
-          </m:naryPr>
-          <m:sub>
-            <m:r>
-              <w:rPr>
-                <w:rFonts w:ascii="Cambria Math" w:hAnsi="Cambria Math"/>
-                <w:szCs w:val="20"/>
-              </w:rPr>
-              <m:t>j</m:t>
-            </m:r>
-          </m:sub>
-          <m:sup/>
-          <m:e>
-            <m:sSub>
-              <m:sSubPr>
-                <m:ctrlPr>
-                  <w:rPr>
-                    <w:rFonts w:ascii="Cambria Math" w:hAnsi="Cambria Math"/>
-                    <w:i/>
-                    <w:szCs w:val="20"/>
-                  </w:rPr>
-                </m:ctrlPr>
-              </m:sSubPr>
-              <m:e>
-                <m:r>
-                  <w:rPr>
-                    <w:rFonts w:ascii="Cambria Math" w:hAnsi="Cambria Math"/>
-                    <w:szCs w:val="20"/>
-                  </w:rPr>
-                  <m:t>m</m:t>
-                </m:r>
-              </m:e>
-              <m:sub>
-                <m:r>
-                  <w:rPr>
-                    <w:rFonts w:ascii="Cambria Math" w:hAnsi="Cambria Math"/>
-                    <w:szCs w:val="20"/>
-                  </w:rPr>
-                  <m:t>j</m:t>
-                </m:r>
-              </m:sub>
-            </m:sSub>
-            <m:f>
-              <m:fPr>
-                <m:ctrlPr>
-                  <w:rPr>
-                    <w:rFonts w:ascii="Cambria Math" w:hAnsi="Cambria Math"/>
-                    <w:i/>
-                    <w:szCs w:val="20"/>
-                  </w:rPr>
-                </m:ctrlPr>
-              </m:fPr>
-              <m:num>
-                <m:sSub>
-                  <m:sSubPr>
-                    <m:ctrlPr>
-                      <w:rPr>
-                        <w:rFonts w:ascii="Cambria Math" w:hAnsi="Cambria Math"/>
-                        <w:i/>
-                        <w:szCs w:val="20"/>
-                      </w:rPr>
-                    </m:ctrlPr>
-                  </m:sSubPr>
-                  <m:e>
-                    <m:r>
-                      <w:rPr>
-                        <w:rFonts w:ascii="Cambria Math" w:hAnsi="Cambria Math"/>
-                        <w:szCs w:val="20"/>
-                      </w:rPr>
-                      <m:t>A</m:t>
-                    </m:r>
-                  </m:e>
-                  <m:sub>
-                    <m:r>
-                      <w:rPr>
-                        <w:rFonts w:ascii="Cambria Math" w:hAnsi="Cambria Math"/>
-                        <w:szCs w:val="20"/>
-                      </w:rPr>
-                      <m:t>j</m:t>
-                    </m:r>
-                  </m:sub>
-                </m:sSub>
-              </m:num>
-              <m:den>
-                <m:sSub>
-                  <m:sSubPr>
-                    <m:ctrlPr>
-                      <w:rPr>
-                        <w:rFonts w:ascii="Cambria Math" w:hAnsi="Cambria Math"/>
-                        <w:i/>
-                        <w:szCs w:val="20"/>
-                      </w:rPr>
-                    </m:ctrlPr>
-                  </m:sSubPr>
-                  <m:e>
-                    <m:r>
-                      <w:rPr>
-                        <w:rFonts w:ascii="Cambria Math" w:hAnsi="Cambria Math"/>
-                        <w:szCs w:val="20"/>
-                      </w:rPr>
-                      <m:t>ρ</m:t>
-                    </m:r>
-                  </m:e>
-                  <m:sub>
-                    <m:r>
-                      <w:rPr>
-                        <w:rFonts w:ascii="Cambria Math" w:hAnsi="Cambria Math"/>
-                        <w:szCs w:val="20"/>
-                      </w:rPr>
-                      <m:t>j</m:t>
-                    </m:r>
-                  </m:sub>
-                </m:sSub>
-              </m:den>
-            </m:f>
-          </m:e>
-        </m:nary>
-      </m:oMath>
-      <w:r>
-        <w:rPr>
-          <w:szCs w:val="20"/>
-        </w:rPr>
-        <w:t xml:space="preserve"> is the mathematical equivalent of </w:t>
-      </w:r>
-      <w:proofErr w:type="gramStart"/>
-      <w:r>
-        <w:rPr>
-          <w:szCs w:val="20"/>
-        </w:rPr>
-        <w:t>a for</w:t>
-      </w:r>
-      <w:proofErr w:type="gramEnd"/>
-      <w:r>
-        <w:rPr>
-          <w:szCs w:val="20"/>
-        </w:rPr>
-        <w:t xml:space="preserve"> loop, while </w:t>
-      </w:r>
-      <m:oMath>
-        <m:r>
-          <w:rPr>
-            <w:rFonts w:ascii="Cambria Math" w:hAnsi="Cambria Math"/>
-            <w:szCs w:val="20"/>
-          </w:rPr>
-          <m:t>W</m:t>
-        </m:r>
-        <m:d>
-          <m:dPr>
-            <m:ctrlPr>
-              <w:rPr>
-                <w:rFonts w:ascii="Cambria Math" w:hAnsi="Cambria Math"/>
-                <w:i/>
-                <w:szCs w:val="20"/>
-              </w:rPr>
-            </m:ctrlPr>
-          </m:dPr>
-          <m:e>
-            <m:r>
-              <m:rPr>
-                <m:sty m:val="bi"/>
-              </m:rPr>
-              <w:rPr>
-                <w:rFonts w:ascii="Cambria Math" w:hAnsi="Cambria Math"/>
-                <w:szCs w:val="20"/>
-              </w:rPr>
-              <m:t>r</m:t>
-            </m:r>
-            <m:r>
-              <w:rPr>
-                <w:rFonts w:ascii="Cambria Math" w:hAnsi="Cambria Math"/>
-                <w:szCs w:val="20"/>
-              </w:rPr>
-              <m:t>-</m:t>
-            </m:r>
-            <m:sSub>
-              <m:sSubPr>
-                <m:ctrlPr>
-                  <w:rPr>
-                    <w:rFonts w:ascii="Cambria Math" w:hAnsi="Cambria Math"/>
-                    <w:b/>
-                    <w:i/>
-                    <w:szCs w:val="20"/>
-                  </w:rPr>
-                </m:ctrlPr>
-              </m:sSubPr>
-              <m:e>
-                <m:r>
-                  <m:rPr>
-                    <m:sty m:val="bi"/>
-                  </m:rPr>
-                  <w:rPr>
-                    <w:rFonts w:ascii="Cambria Math" w:hAnsi="Cambria Math"/>
-                    <w:szCs w:val="20"/>
-                  </w:rPr>
-                  <m:t>r</m:t>
-                </m:r>
-                <m:ctrlPr>
-                  <w:rPr>
-                    <w:rFonts w:ascii="Cambria Math" w:hAnsi="Cambria Math"/>
-                    <w:i/>
-                    <w:szCs w:val="20"/>
-                  </w:rPr>
-                </m:ctrlPr>
-              </m:e>
-              <m:sub>
-                <m:r>
-                  <w:rPr>
-                    <w:rFonts w:ascii="Cambria Math" w:hAnsi="Cambria Math"/>
-                    <w:szCs w:val="20"/>
-                  </w:rPr>
-                  <m:t>j</m:t>
-                </m:r>
-              </m:sub>
-            </m:sSub>
-            <m:r>
-              <w:rPr>
-                <w:rFonts w:ascii="Cambria Math" w:hAnsi="Cambria Math"/>
-                <w:szCs w:val="20"/>
-              </w:rPr>
-              <m:t>, h</m:t>
-            </m:r>
-          </m:e>
-        </m:d>
-      </m:oMath>
-      <w:r>
-        <w:rPr>
-          <w:szCs w:val="20"/>
-        </w:rPr>
-        <w:t xml:space="preserve"> is a function.</w:t>
-      </w:r>
-      <w:r>
-        <w:rPr>
-          <w:szCs w:val="20"/>
-        </w:rPr>
-        <w:t xml:space="preserve"> To that end, the remainder of this report will simply present coding equivalents for the equations used in the paper, which can be cross-referenced as needed.</w:t>
-      </w:r>
-    </w:p>
-    <w:p>
-      <w:pPr>
-        <w:pStyle w:val="Heading1"/>
-      </w:pPr>
-      <w:r>
-        <w:t>Basic Outline</w:t>
-      </w:r>
-    </w:p>
-    <w:p>
-      <w:r>
-        <w:t>The very first thing our simulation needs is the particles, and we already know from the above equation what a particle needs to contain.</w:t>
-      </w:r>
-    </w:p>
-    <w:bookmarkStart w:id="0" w:name="_MON_1457560529"/>
-    <w:bookmarkEnd w:id="0"/>
-    <w:p>
-      <w:r>
-        <w:object w:dxaOrig="9026" w:dyaOrig="2002">
+      <w:r>
+        <w:t xml:space="preserve">even though </w:t>
+      </w:r>
+      <w:proofErr w:type="spellStart"/>
+      <w:r>
+        <w:t>currentVelocity</w:t>
+      </w:r>
+      <w:proofErr w:type="spellEnd"/>
+      <w:r>
+        <w:t xml:space="preserve"> is what is used in some smoothing kernel calculations. This can be tricky to get right, and as this is the one area the paper doesn’t provide any insight some </w:t>
+      </w:r>
+      <w:proofErr w:type="spellStart"/>
+      <w:r>
+        <w:t>pseudocode</w:t>
+      </w:r>
+      <w:proofErr w:type="spellEnd"/>
+      <w:r>
+        <w:t xml:space="preserve"> is provided.</w:t>
+      </w:r>
+    </w:p>
+    <w:bookmarkStart w:id="1" w:name="_MON_1457729916"/>
+    <w:bookmarkEnd w:id="1"/>
+    <w:p>
+      <w:r>
+        <w:object w:dxaOrig="9026" w:dyaOrig="1575">
           <v:shapetype id="_x0000_t75" coordsize="21600,21600" o:spt="75" o:preferrelative="t" path="m@4@5l@4@11@9@11@9@5xe" filled="f" stroked="f">
             <v:stroke joinstyle="miter"/>
             <v:formulas>
@@ -1602,136 +869,117 @@
             <v:path o:extrusionok="f" gradientshapeok="t" o:connecttype="rect"/>
             <o:lock v:ext="edit" aspectratio="t"/>
           </v:shapetype>
-          <v:shape id="_x0000_i1025" type="#_x0000_t75" style="width:451.5pt;height:99.75pt" o:ole="">
-            <v:imagedata r:id="rId8" o:title=""/>
+          <v:shape id="_x0000_i1025" type="#_x0000_t75" style="width:451.5pt;height:78.75pt" o:ole="">
+            <v:imagedata r:id="rId10" o:title=""/>
           </v:shape>
-          <o:OLEObject Type="Embed" ProgID="Word.Document.12" ShapeID="_x0000_i1025" DrawAspect="Content" ObjectID="_1457564436" r:id="rId9">
+          <o:OLEObject Type="Embed" ProgID="Word.Document.12" ShapeID="_x0000_i1025" DrawAspect="Content" ObjectID="_1457742335" r:id="rId11">
             <o:FieldCodes>\s</o:FieldCodes>
           </o:OLEObject>
         </w:object>
       </w:r>
-    </w:p>
-    <w:p>
-      <w:pPr>
-        <w:rPr>
-          <w:szCs w:val="20"/>
-        </w:rPr>
-      </w:pPr>
-      <w:r>
-        <w:rPr>
-          <w:szCs w:val="20"/>
-        </w:rPr>
-        <w:t xml:space="preserve">This might initially seem like a large number of variables, but as optimisation can greatly increase the number of particles a system can support the reality is that only a few core variables are key, while the others are combinations of these variables stored to save multiple calculates per particle per frame. </w:t>
-      </w:r>
-    </w:p>
-    <w:p>
-      <w:r>
-        <w:rPr>
-          <w:szCs w:val="20"/>
-        </w:rPr>
-        <w:t>Essentially, we use the pressure, viscosity and surface forces to calculate the new pressure, density, position and velocity of the particle. You might recall that the smoothing kernels use a support radius</w:t>
-      </w:r>
-      <w:proofErr w:type="gramStart"/>
-      <w:r>
-        <w:rPr>
-          <w:szCs w:val="20"/>
-        </w:rPr>
+      <w:r>
+        <w:t xml:space="preserve">  </w:t>
+      </w:r>
+    </w:p>
+    <w:p>
+      <w:r>
+        <w:t xml:space="preserve">Once integrated you can then do any collisions checks, as you normally would, and apply them as you see fit. One important caveat, however, is that any collision force needs to not only update the current velocity but the previous one as well. Since both are used in the integration, as shown above, only altering one will cause the particle’s </w:t>
+      </w:r>
+      <w:r>
+        <w:t>ensuing</w:t>
+      </w:r>
+      <w:r>
+        <w:t xml:space="preserve"> state to be incorrect.</w:t>
+      </w:r>
+    </w:p>
+    <w:p>
+      <w:pPr>
+        <w:pStyle w:val="Heading2"/>
+      </w:pPr>
+      <w:r>
+        <w:t>Fluid Simulator Structure</w:t>
+      </w:r>
+    </w:p>
+    <w:p>
+      <w:r>
+        <w:t>And that’s it, essentially. Although the equations might initially seem daunting, knowing the rough structure of an implementation can greatly ease the translation process. It is advised to create both Particle and Simulation classes, to encapsulate all information. The paper presents a large number of constants in which you can simply choose values which work for the fluid you would like to create, and the referenced thesis present some good default values for these constants, although iteration will be needed to find the combination that works best for any given implementation, However, one benefit to this is that simply inheriting from the simulation base class and changing the constants allows for the quick creation of a variety of different fluid types.</w:t>
+      </w:r>
+    </w:p>
+    <w:p>
+      <w:pPr>
+        <w:pStyle w:val="Heading1"/>
+      </w:pPr>
+      <w:r>
+        <w:t>Additional Implementation</w:t>
+      </w:r>
+    </w:p>
+    <w:p>
+      <w:r>
+        <w:t xml:space="preserve">Any implementation is going to need some form of collision detection, as otherwise the fluid will simply flow uncontrollably. A box is traditionally used, but a capsule proves to be an interesting alternative that can be moved and rotated freely as a clever approach ensure the collision checks aren’t too intensive. That said, even the simplest of collision checks will have a noticeable impact on the amount of particles your simulation can handle, as each particle needs to be checked in the method used here. If you assume a capsule is defined simply by a start point, end point and a radius, then collisions can become almost as simple as sphere checks. Taking the start point and end point as a line, then for a given point, x, we want to uncover the </w:t>
+      </w:r>
+      <w:r>
+        <w:t xml:space="preserve">closet </w:t>
+      </w:r>
+      <w:r>
+        <w:t>point</w:t>
+      </w:r>
+      <w:r>
         <w:t xml:space="preserve">, </w:t>
       </w:r>
-      <w:proofErr w:type="gramEnd"/>
-      <m:oMath>
-        <m:r>
-          <w:rPr>
-            <w:rFonts w:ascii="Cambria Math" w:hAnsi="Cambria Math"/>
-          </w:rPr>
-          <m:t>h</m:t>
-        </m:r>
-      </m:oMath>
-      <w:r>
-        <w:t xml:space="preserve">, to determine if one particle influences another. This could be an </w:t>
-      </w:r>
-      <m:oMath>
-        <m:r>
-          <w:rPr>
-            <w:rFonts w:ascii="Cambria Math" w:hAnsi="Cambria Math"/>
-          </w:rPr>
-          <m:t>O(</m:t>
-        </m:r>
-        <m:sSup>
-          <m:sSupPr>
-            <m:ctrlPr>
-              <w:rPr>
-                <w:rFonts w:ascii="Cambria Math" w:hAnsi="Cambria Math"/>
-                <w:i/>
-              </w:rPr>
-            </m:ctrlPr>
-          </m:sSupPr>
-          <m:e>
-            <m:r>
-              <w:rPr>
-                <w:rFonts w:ascii="Cambria Math" w:hAnsi="Cambria Math"/>
-              </w:rPr>
-              <m:t>n</m:t>
-            </m:r>
-          </m:e>
-          <m:sup>
-            <m:r>
-              <w:rPr>
-                <w:rFonts w:ascii="Cambria Math" w:hAnsi="Cambria Math"/>
-              </w:rPr>
-              <m:t>2</m:t>
-            </m:r>
-          </m:sup>
-        </m:sSup>
-        <m:r>
-          <w:rPr>
-            <w:rFonts w:ascii="Cambria Math" w:hAnsi="Cambria Math"/>
-          </w:rPr>
-          <m:t>)</m:t>
-        </m:r>
-      </m:oMath>
-      <w:r>
-        <w:t xml:space="preserve"> operation but the vector of neighbour particles only contains influences, so this is another optimisation.  </w:t>
-      </w:r>
-    </w:p>
-    <w:p>
-      <w:r>
-        <w:t>Now that we have our particles, we need another class to handle the simulation itself. It would be ideal to be able to simulate various different fluids, so it is recommended to create an abstract base fluid simulation class to hold the simulation logic, which can then be inherited by different fluid types which provide their own parameters. To that end, the class should look something like this:</w:t>
-      </w:r>
-    </w:p>
-    <w:bookmarkStart w:id="1" w:name="_MON_1457561227"/>
-    <w:bookmarkEnd w:id="1"/>
-    <w:p>
-      <w:pPr>
-        <w:rPr>
-          <w:szCs w:val="20"/>
-        </w:rPr>
-      </w:pPr>
-      <w:r>
-        <w:rPr>
-          <w:szCs w:val="20"/>
-        </w:rPr>
-        <w:object w:dxaOrig="9360" w:dyaOrig="6452">
-          <v:shape id="_x0000_i1026" type="#_x0000_t75" style="width:468pt;height:322.5pt" o:ole="">
-            <v:imagedata r:id="rId10" o:title=""/>
-          </v:shape>
-          <o:OLEObject Type="Embed" ProgID="Word.Document.12" ShapeID="_x0000_i1026" DrawAspect="Content" ObjectID="_1457564437" r:id="rId11">
-            <o:FieldCodes>\s</o:FieldCodes>
-          </o:OLEObject>
-        </w:object>
-      </w:r>
-    </w:p>
-    <w:p>
-      <w:pPr>
-        <w:rPr>
-          <w:szCs w:val="20"/>
-        </w:rPr>
-      </w:pPr>
-      <w:r>
-        <w:rPr>
-          <w:szCs w:val="20"/>
-        </w:rPr>
-        <w:t>This might seem somewhat overwhelming, but it will be explained in due time. Again, a large number of variables are either for optimisation or are constants that control how different fluid types behave.</w:t>
+      <w:proofErr w:type="spellStart"/>
+      <w:r>
+        <w:t>cp</w:t>
+      </w:r>
+      <w:proofErr w:type="spellEnd"/>
+      <w:r>
+        <w:t>,</w:t>
+      </w:r>
+      <w:r>
+        <w:t xml:space="preserve"> on the capsule line which is the shortest distance to x. </w:t>
+      </w:r>
+      <w:r>
+        <w:t xml:space="preserve">Comparing the </w:t>
+      </w:r>
+      <w:r>
+        <w:t xml:space="preserve">distance </w:t>
+      </w:r>
+      <w:r>
+        <w:t xml:space="preserve">(|x – </w:t>
+      </w:r>
+      <w:proofErr w:type="spellStart"/>
+      <w:r>
+        <w:t>cp</w:t>
+      </w:r>
+      <w:proofErr w:type="spellEnd"/>
+      <w:r>
+        <w:t>|) against the capsule radius tells us</w:t>
+      </w:r>
+      <w:r>
+        <w:t xml:space="preserve"> if x is inside</w:t>
+      </w:r>
+      <w:r>
+        <w:t xml:space="preserve">, on, or outside the capsule, and (x – </w:t>
+      </w:r>
+      <w:proofErr w:type="spellStart"/>
+      <w:r>
+        <w:t>cp</w:t>
+      </w:r>
+      <w:proofErr w:type="spellEnd"/>
+      <w:r>
+        <w:t xml:space="preserve">) even becomes </w:t>
+      </w:r>
+      <w:proofErr w:type="spellStart"/>
+      <w:r>
+        <w:t>te</w:t>
+      </w:r>
+      <w:proofErr w:type="spellEnd"/>
+      <w:r>
+        <w:t xml:space="preserve"> collision normal to use in a response.</w:t>
+      </w:r>
+    </w:p>
+    <w:p>
+      <w:r>
+        <w:t>You can then create container capsules by simply ensure the particles remain within its radius, and collider capsules by ensuring particles remain outside them.</w:t>
       </w:r>
     </w:p>
     <w:p>
@@ -1739,303 +987,189 @@
         <w:pStyle w:val="Heading1"/>
       </w:pPr>
       <w:r>
-        <w:lastRenderedPageBreak/>
-        <w:t>Simulation Update</w:t>
-      </w:r>
-    </w:p>
-    <w:p>
-      <w:r>
-        <w:t xml:space="preserve">A time step begins with the gathering of all of a particles influential neighbours, and storing them in its </w:t>
-      </w:r>
-      <w:proofErr w:type="gramStart"/>
-      <w:r>
-        <w:t>neighbours</w:t>
-      </w:r>
-      <w:proofErr w:type="gramEnd"/>
-      <w:r>
-        <w:t xml:space="preserve"> vector. A hash map works very well for this, as spatial hashing provides an efficient way of finding adjacent particles.</w:t>
-      </w:r>
-    </w:p>
-    <w:p>
-      <w:r>
-        <w:t>Once gathered, iterate through all the particles in the scene and begin to accumulate the particle’s new density.</w:t>
-      </w:r>
-    </w:p>
-    <w:bookmarkStart w:id="2" w:name="_MON_1457562011"/>
-    <w:bookmarkEnd w:id="2"/>
-    <w:p>
-      <w:pPr>
-        <w:spacing w:before="240"/>
-      </w:pPr>
-      <w:r>
-        <w:object w:dxaOrig="10481" w:dyaOrig="222">
-          <v:shape id="_x0000_i1027" type="#_x0000_t75" style="width:524.25pt;height:11.25pt" o:ole="">
-            <v:imagedata r:id="rId12" o:title=""/>
-          </v:shape>
-          <o:OLEObject Type="Embed" ProgID="Word.Document.12" ShapeID="_x0000_i1027" DrawAspect="Content" ObjectID="_1457564438" r:id="rId13">
-            <o:FieldCodes>\s</o:FieldCodes>
-          </o:OLEObject>
-        </w:object>
-      </w:r>
-      <w:r>
-        <w:t>The smoothing kernel for density can be calculated using the following method:</w:t>
-      </w:r>
-    </w:p>
-    <w:bookmarkStart w:id="3" w:name="_MON_1457562142"/>
-    <w:bookmarkEnd w:id="3"/>
-    <w:p>
-      <w:r>
-        <w:object w:dxaOrig="9746" w:dyaOrig="480">
-          <v:shape id="_x0000_i1028" type="#_x0000_t75" style="width:487.5pt;height:24pt" o:ole="">
-            <v:imagedata r:id="rId14" o:title=""/>
-          </v:shape>
-          <o:OLEObject Type="Embed" ProgID="Word.Document.12" ShapeID="_x0000_i1028" DrawAspect="Content" ObjectID="_1457564439" r:id="rId15">
-            <o:FieldCodes>\s</o:FieldCodes>
-          </o:OLEObject>
-        </w:object>
-      </w:r>
-    </w:p>
-    <w:p>
-      <w:r>
-        <w:t xml:space="preserve">Where the </w:t>
-      </w:r>
-      <w:proofErr w:type="spellStart"/>
-      <w:r>
-        <w:t>DefaultKernelConstant</w:t>
-      </w:r>
-      <w:proofErr w:type="spellEnd"/>
-      <w:r>
-        <w:t xml:space="preserve"> (one of our pre-calculated optimisations) is:</w:t>
-      </w:r>
-    </w:p>
-    <w:bookmarkStart w:id="4" w:name="_MON_1457562312"/>
-    <w:bookmarkEnd w:id="4"/>
-    <w:p>
-      <w:r>
-        <w:object w:dxaOrig="9746" w:dyaOrig="240">
-          <v:shape id="_x0000_i1029" type="#_x0000_t75" style="width:487.5pt;height:12pt" o:ole="">
-            <v:imagedata r:id="rId16" o:title=""/>
-          </v:shape>
-          <o:OLEObject Type="Embed" ProgID="Word.Document.12" ShapeID="_x0000_i1029" DrawAspect="Content" ObjectID="_1457564440" r:id="rId17">
-            <o:FieldCodes>\s</o:FieldCodes>
-          </o:OLEObject>
-        </w:object>
-      </w:r>
-    </w:p>
-    <w:p>
-      <w:r>
-        <w:t>KernelPow9 is also pre-calculated, and is the smoothing kernel radius raised to the given power.</w:t>
-      </w:r>
-    </w:p>
-    <w:p>
-      <w:r>
-        <w:t>Once density has been accumulated, the pressure acting on a particle is simply its density multiplied by a stiffness constant. Once we know the density and pressure for all particles , we can calculate the pressure, viscosity and surface forces by taking this knowledge into account as we iterate over all the particles again.</w:t>
-      </w:r>
-    </w:p>
-    <w:p>
-      <w:r>
-        <w:t>To calculate the pressure and viscosity forces we compare each particle to all its neighbours, but crucially we don’t, unlike in the initial pressure and density calculations, compare the particle against itself.</w:t>
-      </w:r>
-    </w:p>
-    <w:bookmarkStart w:id="5" w:name="_MON_1457562843"/>
-    <w:bookmarkEnd w:id="5"/>
-    <w:p>
-      <w:pPr>
-        <w:jc w:val="center"/>
-      </w:pPr>
-      <w:r>
-        <w:object w:dxaOrig="3896" w:dyaOrig="463">
-          <v:shape id="_x0000_i1030" type="#_x0000_t75" style="width:195pt;height:23.25pt" o:ole="">
-            <v:imagedata r:id="rId18" o:title=""/>
-          </v:shape>
-          <o:OLEObject Type="Embed" ProgID="Word.Document.12" ShapeID="_x0000_i1030" DrawAspect="Content" ObjectID="_1457564441" r:id="rId19">
-            <o:FieldCodes>\s</o:FieldCodes>
-          </o:OLEObject>
-        </w:object>
-      </w:r>
-    </w:p>
+        <w:t>Optimisation</w:t>
+      </w:r>
+    </w:p>
+    <w:p>
+      <w:r>
+        <w:t>It cannot be stressed enough about how important optimisation is for an SPH implementation. When dealing with thousands of particles even the smallest of improvement inside a loop can have a massive impact. For example, the smoothing kernels which the paper presents have a lot of constants which can be calculated once and stored. Similarly, kernels also share some calculations, such as distance or pressure differences, which use expensive divisions or exponential operations but can be computed once and then passed into them all.</w:t>
+      </w:r>
+    </w:p>
+    <w:sdt>
+      <w:sdtPr>
+        <w:rPr>
+          <w:rFonts w:asciiTheme="minorHAnsi" w:eastAsiaTheme="minorEastAsia" w:hAnsiTheme="minorHAnsi" w:cstheme="minorBidi"/>
+          <w:color w:val="auto"/>
+          <w:sz w:val="20"/>
+          <w:szCs w:val="17"/>
+        </w:rPr>
+        <w:id w:val="-400757105"/>
+        <w:docPartObj>
+          <w:docPartGallery w:val="Bibliographies"/>
+          <w:docPartUnique/>
+        </w:docPartObj>
+      </w:sdtPr>
+      <w:sdtEndPr>
+        <w:rPr>
+          <w:b/>
+          <w:bCs/>
+        </w:rPr>
+      </w:sdtEndPr>
+      <w:sdtContent>
+        <w:p>
+          <w:pPr>
+            <w:pStyle w:val="Heading1"/>
+          </w:pPr>
+          <w:r>
+            <w:t>Works Cited</w:t>
+          </w:r>
+        </w:p>
+        <w:p>
+          <w:pPr>
+            <w:pStyle w:val="Bibliography"/>
+            <w:ind w:left="720" w:hanging="720"/>
+            <w:rPr>
+              <w:noProof/>
+              <w:sz w:val="24"/>
+              <w:szCs w:val="24"/>
+            </w:rPr>
+          </w:pPr>
+          <w:r>
+            <w:fldChar w:fldCharType="begin"/>
+          </w:r>
+          <w:r>
+            <w:instrText xml:space="preserve"> BIBLIOGRAPHY </w:instrText>
+          </w:r>
+          <w:r>
+            <w:fldChar w:fldCharType="separate"/>
+          </w:r>
+          <w:r>
+            <w:rPr>
+              <w:noProof/>
+            </w:rPr>
+            <w:t xml:space="preserve">Melager, M. (2006). </w:t>
+          </w:r>
+          <w:r>
+            <w:rPr>
+              <w:i/>
+              <w:iCs/>
+              <w:noProof/>
+            </w:rPr>
+            <w:t>Lagrangian Fluid Dynamics Using Smoothed Particle Hydrodynamics.</w:t>
+          </w:r>
+          <w:r>
+            <w:rPr>
+              <w:noProof/>
+            </w:rPr>
+            <w:t xml:space="preserve"> Denmark: Department of Computer Science, University of Copenhagen.</w:t>
+          </w:r>
+        </w:p>
+        <w:p>
+          <w:pPr>
+            <w:pStyle w:val="Bibliography"/>
+            <w:ind w:left="720" w:hanging="720"/>
+            <w:rPr>
+              <w:noProof/>
+            </w:rPr>
+          </w:pPr>
+          <w:r>
+            <w:rPr>
+              <w:noProof/>
+            </w:rPr>
+            <w:t xml:space="preserve">Müller, M., Charypar, D., &amp; Gross, M. (2003). Particle-based fluid simulation for interactive applications. </w:t>
+          </w:r>
+          <w:r>
+            <w:rPr>
+              <w:i/>
+              <w:iCs/>
+              <w:noProof/>
+            </w:rPr>
+            <w:t>Proceedings of the 2003 ACM SIGGRAPH/Eurographics symposium on Computer animation (SCA '03)</w:t>
+          </w:r>
+          <w:r>
+            <w:rPr>
+              <w:noProof/>
+            </w:rPr>
+            <w:t xml:space="preserve"> (pp. 154-159). Aire-la-Ville, Switzerland: Eurographics Association.</w:t>
+          </w:r>
+        </w:p>
+        <w:p>
+          <w:pPr>
+            <w:pStyle w:val="Bibliography"/>
+            <w:ind w:left="720" w:hanging="720"/>
+            <w:rPr>
+              <w:noProof/>
+            </w:rPr>
+          </w:pPr>
+          <w:r>
+            <w:rPr>
+              <w:noProof/>
+            </w:rPr>
+            <w:t xml:space="preserve">Stam, J. (1999). Stable fluids. </w:t>
+          </w:r>
+          <w:r>
+            <w:rPr>
+              <w:i/>
+              <w:iCs/>
+              <w:noProof/>
+            </w:rPr>
+            <w:t>In Proceedings of the 26th annual conference on Computer graphics and interactive techniques (SIGGRAPH '99)</w:t>
+          </w:r>
+          <w:r>
+            <w:rPr>
+              <w:noProof/>
+            </w:rPr>
+            <w:t xml:space="preserve"> (pp. 121-128). New York, NY, USA: ACM Press/Addison-Wesley Publishing Co.</w:t>
+          </w:r>
+        </w:p>
+        <w:p>
+          <w:pPr>
+            <w:pStyle w:val="Bibliography"/>
+            <w:ind w:left="720" w:hanging="720"/>
+            <w:rPr>
+              <w:noProof/>
+            </w:rPr>
+          </w:pPr>
+          <w:r>
+            <w:rPr>
+              <w:noProof/>
+            </w:rPr>
+            <w:t xml:space="preserve">Staubach, D. (2010). </w:t>
+          </w:r>
+          <w:r>
+            <w:rPr>
+              <w:i/>
+              <w:iCs/>
+              <w:noProof/>
+            </w:rPr>
+            <w:t>Smoothed Particle Hydrodynamics - Real-Time Fluid Simulation Approach.</w:t>
+          </w:r>
+          <w:r>
+            <w:rPr>
+              <w:noProof/>
+            </w:rPr>
+            <w:t xml:space="preserve"> Erlangen, Germany: Department of Computer Science, The University of Erlangen-Nuremberg.</w:t>
+          </w:r>
+        </w:p>
+        <w:p>
+          <w:r>
+            <w:rPr>
+              <w:b/>
+              <w:bCs/>
+            </w:rPr>
+            <w:fldChar w:fldCharType="end"/>
+          </w:r>
+        </w:p>
+      </w:sdtContent>
+    </w:sdt>
     <w:p>
       <w:pPr>
         <w:jc w:val="left"/>
       </w:pPr>
-      <w:r>
-        <w:t>The pressure and viscosity forces can be calculated within a single iteration of neighbours:</w:t>
-      </w:r>
-    </w:p>
-    <w:bookmarkStart w:id="6" w:name="_MON_1457562935"/>
-    <w:bookmarkEnd w:id="6"/>
-    <w:p>
-      <w:pPr>
-        <w:jc w:val="left"/>
-      </w:pPr>
-      <w:r>
-        <w:object w:dxaOrig="9761" w:dyaOrig="1710">
-          <v:shape id="_x0000_i1031" type="#_x0000_t75" style="width:488.25pt;height:85.5pt" o:ole="">
-            <v:imagedata r:id="rId20" o:title=""/>
-          </v:shape>
-          <o:OLEObject Type="Embed" ProgID="Word.Document.12" ShapeID="_x0000_i1031" DrawAspect="Content" ObjectID="_1457564442" r:id="rId21">
-            <o:FieldCodes>\s</o:FieldCodes>
-          </o:OLEObject>
-        </w:object>
-      </w:r>
-      <w:r>
-        <w:t>Once the viscosity force has been accumulated, it must then be multiplied by a viscosity constant to ensure the fluid behaves as its parameters indicate.</w:t>
-      </w:r>
-      <w:r>
-        <w:t xml:space="preserve"> The corresponding </w:t>
-      </w:r>
-      <w:proofErr w:type="spellStart"/>
-      <w:r>
-        <w:t>kernals</w:t>
-      </w:r>
-      <w:proofErr w:type="spellEnd"/>
-      <w:r>
-        <w:t xml:space="preserve"> are calculated as below:</w:t>
-      </w:r>
-    </w:p>
-    <w:bookmarkStart w:id="7" w:name="_MON_1457563964"/>
-    <w:bookmarkEnd w:id="7"/>
-    <w:p>
-      <w:pPr>
-        <w:jc w:val="left"/>
-      </w:pPr>
-      <w:r>
-        <w:object w:dxaOrig="9026" w:dyaOrig="2465">
-          <v:shape id="_x0000_i1033" type="#_x0000_t75" style="width:451.5pt;height:123pt" o:ole="">
-            <v:imagedata r:id="rId22" o:title=""/>
-          </v:shape>
-          <o:OLEObject Type="Embed" ProgID="Word.Document.12" ShapeID="_x0000_i1033" DrawAspect="Content" ObjectID="_1457564443" r:id="rId23">
-            <o:FieldCodes>\s</o:FieldCodes>
-          </o:OLEObject>
-        </w:object>
-      </w:r>
-    </w:p>
-    <w:p>
-      <w:pPr>
-        <w:jc w:val="left"/>
-      </w:pPr>
-      <w:r>
-        <w:t>Next up, we want to calculate the inward surface normal. This will tell us if a particle is a surface particle and if it is then we can apply an appropriate surface force to it. Iterating over all neighbours, this time including the particle itself, the surface normal is accumulated by the following:</w:t>
-      </w:r>
-    </w:p>
-    <w:bookmarkStart w:id="8" w:name="_MON_1457563593"/>
-    <w:bookmarkEnd w:id="8"/>
-    <w:p>
-      <w:pPr>
-        <w:jc w:val="left"/>
-      </w:pPr>
-      <w:r>
-        <w:object w:dxaOrig="9761" w:dyaOrig="2295">
-          <v:shape id="_x0000_i1034" type="#_x0000_t75" style="width:488.25pt;height:114.75pt" o:ole="">
-            <v:imagedata r:id="rId24" o:title=""/>
-          </v:shape>
-          <o:OLEObject Type="Embed" ProgID="Word.Document.12" ShapeID="_x0000_i1034" DrawAspect="Content" ObjectID="_1457564444" r:id="rId25">
-            <o:FieldCodes>\s</o:FieldCodes>
-          </o:OLEObject>
-        </w:object>
-      </w:r>
-      <w:r>
-        <w:t>Once fully accumulated, if the magnitude of the surface normal is above a pre-calculated surface threshold, then we identify it as a surface particle and proceed to calculate the surface force using yet another smoothing kernel. Again, we iterate over all neighbours, including itself.</w:t>
-      </w:r>
-    </w:p>
-    <w:bookmarkStart w:id="9" w:name="_MON_1457563741"/>
-    <w:bookmarkEnd w:id="9"/>
-    <w:p>
-      <w:pPr>
-        <w:jc w:val="left"/>
-      </w:pPr>
-      <w:r>
-        <w:object w:dxaOrig="9686" w:dyaOrig="2518">
-          <v:shape id="_x0000_i1035" type="#_x0000_t75" style="width:484.5pt;height:126pt" o:ole="">
-            <v:imagedata r:id="rId26" o:title=""/>
-          </v:shape>
-          <o:OLEObject Type="Embed" ProgID="Word.Document.12" ShapeID="_x0000_i1035" DrawAspect="Content" ObjectID="_1457564445" r:id="rId27">
-            <o:FieldCodes>\s</o:FieldCodes>
-          </o:OLEObject>
-        </w:object>
-      </w:r>
-    </w:p>
-    <w:p>
-      <w:pPr>
-        <w:jc w:val="left"/>
-      </w:pPr>
-      <w:r>
-        <w:t>Once accumulated, the surface force is derived from:</w:t>
-      </w:r>
-    </w:p>
-    <w:bookmarkStart w:id="10" w:name="_MON_1457563875"/>
-    <w:bookmarkEnd w:id="10"/>
-    <w:p>
-      <w:pPr>
-        <w:jc w:val="left"/>
-      </w:pPr>
-      <w:r>
-        <w:object w:dxaOrig="9026" w:dyaOrig="240">
-          <v:shape id="_x0000_i1032" type="#_x0000_t75" style="width:451.5pt;height:12pt" o:ole="">
-            <v:imagedata r:id="rId28" o:title=""/>
-          </v:shape>
-          <o:OLEObject Type="Embed" ProgID="Word.Document.12" ShapeID="_x0000_i1032" DrawAspect="Content" ObjectID="_1457564446" r:id="rId29">
-            <o:FieldCodes>\s</o:FieldCodes>
-          </o:OLEObject>
-        </w:object>
-      </w:r>
-    </w:p>
-    <w:p>
-      <w:pPr>
-        <w:jc w:val="left"/>
-      </w:pPr>
-      <w:r>
-        <w:t>Now that all the necessary variables have been derived, we must update our simulation’s state. The particle’s new acceleration is generated from:</w:t>
-      </w:r>
-    </w:p>
-    <w:bookmarkStart w:id="11" w:name="_MON_1457564256"/>
-    <w:bookmarkEnd w:id="11"/>
-    <w:p>
-      <w:pPr>
-        <w:jc w:val="left"/>
-      </w:pPr>
-      <w:r>
-        <w:object w:dxaOrig="9761" w:dyaOrig="720">
-          <v:shape id="_x0000_i1036" type="#_x0000_t75" style="width:488.25pt;height:36pt" o:ole="">
-            <v:imagedata r:id="rId30" o:title=""/>
-          </v:shape>
-          <o:OLEObject Type="Embed" ProgID="Word.Document.12" ShapeID="_x0000_i1036" DrawAspect="Content" ObjectID="_1457564447" r:id="rId31">
-            <o:FieldCodes>\s</o:FieldCodes>
-          </o:OLEObject>
-        </w:object>
-      </w:r>
-      <w:r>
-        <w:t>Leapfrog integration is then used to update the particle’s position and velocity, as follows:</w:t>
-      </w:r>
-    </w:p>
-    <w:bookmarkStart w:id="12" w:name="_MON_1457564342"/>
-    <w:bookmarkEnd w:id="12"/>
-    <w:p>
-      <w:pPr>
-        <w:jc w:val="left"/>
-      </w:pPr>
-      <w:r>
-        <w:object w:dxaOrig="9026" w:dyaOrig="1353">
-          <v:shape id="_x0000_i1037" type="#_x0000_t75" style="width:451.5pt;height:67.5pt" o:ole="">
-            <v:imagedata r:id="rId32" o:title=""/>
-          </v:shape>
-          <o:OLEObject Type="Embed" ProgID="Word.Document.12" ShapeID="_x0000_i1037" DrawAspect="Content" ObjectID="_1457564448" r:id="rId33">
-            <o:FieldCodes>\s</o:FieldCodes>
-          </o:OLEObject>
-        </w:object>
-      </w:r>
-    </w:p>
-    <w:p>
-      <w:pPr>
-        <w:jc w:val="left"/>
-      </w:pPr>
-      <w:r>
-        <w:t>And that’s it! Well, not quite, there is still a lot of work to do in regards to making sure everything runs correctly, but that’s a crash course on all the core elements you need to start your fluid simulation running.</w:t>
-      </w:r>
-      <w:bookmarkStart w:id="13" w:name="_GoBack"/>
-      <w:bookmarkEnd w:id="13"/>
     </w:p>
     <w:sectPr>
+      <w:headerReference w:type="default" r:id="rId12"/>
+      <w:footerReference w:type="default" r:id="rId13"/>
       <w:pgSz w:w="11907" w:h="16839" w:code="9"/>
       <w:pgMar w:top="1440" w:right="1080" w:bottom="1440" w:left="1080" w:header="720" w:footer="720" w:gutter="0"/>
       <w:cols w:space="720"/>
@@ -2043,6 +1177,219 @@
     </w:sectPr>
   </w:body>
 </w:document>
+</file>
+
+<file path=word/endnotes.xml><?xml version="1.0" encoding="utf-8"?>
+<w:endnotes xmlns:wpc="http://schemas.microsoft.com/office/word/2010/wordprocessingCanvas" xmlns:mc="http://schemas.openxmlformats.org/markup-compatibility/2006" xmlns:o="urn:schemas-microsoft-com:office:office" xmlns:r="http://schemas.openxmlformats.org/officeDocument/2006/relationships" xmlns:m="http://schemas.openxmlformats.org/officeDocument/2006/math" xmlns:v="urn:schemas-microsoft-com:vml" xmlns:wp14="http://schemas.microsoft.com/office/word/2010/wordprocessingDrawing" xmlns:wp="http://schemas.openxmlformats.org/drawingml/2006/wordprocessingDrawing" xmlns:w10="urn:schemas-microsoft-com:office:word" xmlns:w="http://schemas.openxmlformats.org/wordprocessingml/2006/main" xmlns:w14="http://schemas.microsoft.com/office/word/2010/wordml" xmlns:w15="http://schemas.microsoft.com/office/word/2012/wordml" xmlns:wpg="http://schemas.microsoft.com/office/word/2010/wordprocessingGroup" xmlns:wpi="http://schemas.microsoft.com/office/word/2010/wordprocessingInk" xmlns:wne="http://schemas.microsoft.com/office/word/2006/wordml" xmlns:wps="http://schemas.microsoft.com/office/word/2010/wordprocessingShape" mc:Ignorable="w14 w15 wp14">
+  <w:endnote w:type="separator" w:id="-1">
+    <w:p>
+      <w:pPr>
+        <w:spacing w:after="0" w:line="240" w:lineRule="auto"/>
+      </w:pPr>
+      <w:r>
+        <w:separator/>
+      </w:r>
+    </w:p>
+  </w:endnote>
+  <w:endnote w:type="continuationSeparator" w:id="0">
+    <w:p>
+      <w:pPr>
+        <w:spacing w:after="0" w:line="240" w:lineRule="auto"/>
+      </w:pPr>
+      <w:r>
+        <w:continuationSeparator/>
+      </w:r>
+    </w:p>
+  </w:endnote>
+</w:endnotes>
+</file>
+
+<file path=word/footer1.xml><?xml version="1.0" encoding="utf-8"?>
+<w:ftr xmlns:wpc="http://schemas.microsoft.com/office/word/2010/wordprocessingCanvas" xmlns:mc="http://schemas.openxmlformats.org/markup-compatibility/2006" xmlns:o="urn:schemas-microsoft-com:office:office" xmlns:r="http://schemas.openxmlformats.org/officeDocument/2006/relationships" xmlns:m="http://schemas.openxmlformats.org/officeDocument/2006/math" xmlns:v="urn:schemas-microsoft-com:vml" xmlns:wp14="http://schemas.microsoft.com/office/word/2010/wordprocessingDrawing" xmlns:wp="http://schemas.openxmlformats.org/drawingml/2006/wordprocessingDrawing" xmlns:w10="urn:schemas-microsoft-com:office:word" xmlns:w="http://schemas.openxmlformats.org/wordprocessingml/2006/main" xmlns:w14="http://schemas.microsoft.com/office/word/2010/wordml" xmlns:w15="http://schemas.microsoft.com/office/word/2012/wordml" xmlns:wpg="http://schemas.microsoft.com/office/word/2010/wordprocessingGroup" xmlns:wpi="http://schemas.microsoft.com/office/word/2010/wordprocessingInk" xmlns:wne="http://schemas.microsoft.com/office/word/2006/wordml" xmlns:wps="http://schemas.microsoft.com/office/word/2010/wordprocessingShape" mc:Ignorable="w14 w15 wp14">
+  <w:p>
+    <w:pPr>
+      <w:pStyle w:val="Footer"/>
+      <w:jc w:val="center"/>
+      <w:rPr>
+        <w:caps/>
+        <w:noProof/>
+        <w:color w:val="B01513" w:themeColor="accent1"/>
+      </w:rPr>
+    </w:pPr>
+    <w:r>
+      <w:rPr>
+        <w:caps/>
+        <w:color w:val="B01513" w:themeColor="accent1"/>
+      </w:rPr>
+      <w:fldChar w:fldCharType="begin"/>
+    </w:r>
+    <w:r>
+      <w:rPr>
+        <w:caps/>
+        <w:color w:val="B01513" w:themeColor="accent1"/>
+      </w:rPr>
+      <w:instrText xml:space="preserve"> PAGE   \* MERGEFORMAT </w:instrText>
+    </w:r>
+    <w:r>
+      <w:rPr>
+        <w:caps/>
+        <w:color w:val="B01513" w:themeColor="accent1"/>
+      </w:rPr>
+      <w:fldChar w:fldCharType="separate"/>
+    </w:r>
+    <w:r>
+      <w:rPr>
+        <w:caps/>
+        <w:noProof/>
+        <w:color w:val="B01513" w:themeColor="accent1"/>
+      </w:rPr>
+      <w:t>1</w:t>
+    </w:r>
+    <w:r>
+      <w:rPr>
+        <w:caps/>
+        <w:noProof/>
+        <w:color w:val="B01513" w:themeColor="accent1"/>
+      </w:rPr>
+      <w:fldChar w:fldCharType="end"/>
+    </w:r>
+  </w:p>
+  <w:p>
+    <w:pPr>
+      <w:pStyle w:val="Footer"/>
+    </w:pPr>
+  </w:p>
+</w:ftr>
+</file>
+
+<file path=word/footnotes.xml><?xml version="1.0" encoding="utf-8"?>
+<w:footnotes xmlns:wpc="http://schemas.microsoft.com/office/word/2010/wordprocessingCanvas" xmlns:mc="http://schemas.openxmlformats.org/markup-compatibility/2006" xmlns:o="urn:schemas-microsoft-com:office:office" xmlns:r="http://schemas.openxmlformats.org/officeDocument/2006/relationships" xmlns:m="http://schemas.openxmlformats.org/officeDocument/2006/math" xmlns:v="urn:schemas-microsoft-com:vml" xmlns:wp14="http://schemas.microsoft.com/office/word/2010/wordprocessingDrawing" xmlns:wp="http://schemas.openxmlformats.org/drawingml/2006/wordprocessingDrawing" xmlns:w10="urn:schemas-microsoft-com:office:word" xmlns:w="http://schemas.openxmlformats.org/wordprocessingml/2006/main" xmlns:w14="http://schemas.microsoft.com/office/word/2010/wordml" xmlns:w15="http://schemas.microsoft.com/office/word/2012/wordml" xmlns:wpg="http://schemas.microsoft.com/office/word/2010/wordprocessingGroup" xmlns:wpi="http://schemas.microsoft.com/office/word/2010/wordprocessingInk" xmlns:wne="http://schemas.microsoft.com/office/word/2006/wordml" xmlns:wps="http://schemas.microsoft.com/office/word/2010/wordprocessingShape" mc:Ignorable="w14 w15 wp14">
+  <w:footnote w:type="separator" w:id="-1">
+    <w:p>
+      <w:pPr>
+        <w:spacing w:after="0" w:line="240" w:lineRule="auto"/>
+      </w:pPr>
+      <w:r>
+        <w:separator/>
+      </w:r>
+    </w:p>
+  </w:footnote>
+  <w:footnote w:type="continuationSeparator" w:id="0">
+    <w:p>
+      <w:pPr>
+        <w:spacing w:after="0" w:line="240" w:lineRule="auto"/>
+      </w:pPr>
+      <w:r>
+        <w:continuationSeparator/>
+      </w:r>
+    </w:p>
+  </w:footnote>
+</w:footnotes>
+</file>
+
+<file path=word/header1.xml><?xml version="1.0" encoding="utf-8"?>
+<w:hdr xmlns:wpc="http://schemas.microsoft.com/office/word/2010/wordprocessingCanvas" xmlns:mc="http://schemas.openxmlformats.org/markup-compatibility/2006" xmlns:o="urn:schemas-microsoft-com:office:office" xmlns:r="http://schemas.openxmlformats.org/officeDocument/2006/relationships" xmlns:m="http://schemas.openxmlformats.org/officeDocument/2006/math" xmlns:v="urn:schemas-microsoft-com:vml" xmlns:wp14="http://schemas.microsoft.com/office/word/2010/wordprocessingDrawing" xmlns:wp="http://schemas.openxmlformats.org/drawingml/2006/wordprocessingDrawing" xmlns:w10="urn:schemas-microsoft-com:office:word" xmlns:w="http://schemas.openxmlformats.org/wordprocessingml/2006/main" xmlns:w14="http://schemas.microsoft.com/office/word/2010/wordml" xmlns:w15="http://schemas.microsoft.com/office/word/2012/wordml" xmlns:wpg="http://schemas.microsoft.com/office/word/2010/wordprocessingGroup" xmlns:wpi="http://schemas.microsoft.com/office/word/2010/wordprocessingInk" xmlns:wne="http://schemas.microsoft.com/office/word/2006/wordml" xmlns:wps="http://schemas.microsoft.com/office/word/2010/wordprocessingShape" mc:Ignorable="w14 w15 wp14">
+  <w:tbl>
+    <w:tblPr>
+      <w:tblStyle w:val="TableGrid"/>
+      <w:tblW w:w="0" w:type="auto"/>
+      <w:tblBorders>
+        <w:top w:val="none" w:sz="0" w:space="0" w:color="auto"/>
+        <w:left w:val="none" w:sz="0" w:space="0" w:color="auto"/>
+        <w:bottom w:val="none" w:sz="0" w:space="0" w:color="auto"/>
+        <w:right w:val="none" w:sz="0" w:space="0" w:color="auto"/>
+        <w:insideH w:val="none" w:sz="0" w:space="0" w:color="auto"/>
+        <w:insideV w:val="none" w:sz="0" w:space="0" w:color="auto"/>
+      </w:tblBorders>
+      <w:tblLook w:val="04A0" w:firstRow="1" w:lastRow="0" w:firstColumn="1" w:lastColumn="0" w:noHBand="0" w:noVBand="1"/>
+    </w:tblPr>
+    <w:tblGrid>
+      <w:gridCol w:w="4868"/>
+      <w:gridCol w:w="4869"/>
+    </w:tblGrid>
+    <w:tr>
+      <w:tc>
+        <w:tcPr>
+          <w:tcW w:w="4868" w:type="dxa"/>
+        </w:tcPr>
+        <w:p>
+          <w:pPr>
+            <w:tabs>
+              <w:tab w:val="center" w:pos="2326"/>
+            </w:tabs>
+            <w:spacing w:line="264" w:lineRule="auto"/>
+          </w:pPr>
+          <w:r>
+            <w:rPr>
+              <w:color w:val="B01513" w:themeColor="accent1"/>
+              <w:szCs w:val="20"/>
+            </w:rPr>
+            <w:t>Tiarnán McNulty, 1331124</w:t>
+          </w:r>
+          <w:r>
+            <w:rPr>
+              <w:color w:val="B01513" w:themeColor="accent1"/>
+              <w:szCs w:val="20"/>
+            </w:rPr>
+            <w:t>1</w:t>
+          </w:r>
+        </w:p>
+      </w:tc>
+      <w:tc>
+        <w:tcPr>
+          <w:tcW w:w="4869" w:type="dxa"/>
+        </w:tcPr>
+        <w:p>
+          <w:pPr>
+            <w:spacing w:line="264" w:lineRule="auto"/>
+            <w:jc w:val="right"/>
+          </w:pPr>
+          <w:r>
+            <w:rPr>
+              <w:color w:val="B01513" w:themeColor="accent1"/>
+              <w:szCs w:val="20"/>
+            </w:rPr>
+            <w:t>31</w:t>
+          </w:r>
+          <w:r>
+            <w:rPr>
+              <w:color w:val="B01513" w:themeColor="accent1"/>
+              <w:szCs w:val="20"/>
+              <w:vertAlign w:val="superscript"/>
+            </w:rPr>
+            <w:t>st</w:t>
+          </w:r>
+          <w:r>
+            <w:rPr>
+              <w:color w:val="B01513" w:themeColor="accent1"/>
+              <w:szCs w:val="20"/>
+            </w:rPr>
+            <w:t xml:space="preserve"> </w:t>
+          </w:r>
+          <w:r>
+            <w:rPr>
+              <w:color w:val="B01513" w:themeColor="accent1"/>
+              <w:szCs w:val="20"/>
+            </w:rPr>
+            <w:t xml:space="preserve">March, </w:t>
+          </w:r>
+          <w:r>
+            <w:rPr>
+              <w:color w:val="B01513" w:themeColor="accent1"/>
+              <w:szCs w:val="20"/>
+            </w:rPr>
+            <w:t>2014</w:t>
+          </w:r>
+        </w:p>
+      </w:tc>
+    </w:tr>
+  </w:tbl>
+  <w:p>
+    <w:pPr>
+      <w:pStyle w:val="Header"/>
+    </w:pPr>
+  </w:p>
+</w:hdr>
 </file>
 
 <file path=word/numbering.xml><?xml version="1.0" encoding="utf-8"?>
@@ -2708,7 +2055,6 @@
     <w:next w:val="Normal"/>
     <w:link w:val="Heading2Char"/>
     <w:uiPriority w:val="9"/>
-    <w:semiHidden/>
     <w:unhideWhenUsed/>
     <w:qFormat/>
     <w:pPr>
@@ -2885,6 +2231,7 @@
   <w:style w:type="character" w:default="1" w:styleId="DefaultParagraphFont">
     <w:name w:val="Default Paragraph Font"/>
     <w:uiPriority w:val="1"/>
+    <w:semiHidden/>
     <w:unhideWhenUsed/>
   </w:style>
   <w:style w:type="table" w:default="1" w:styleId="TableNormal">
@@ -2968,7 +2315,6 @@
     <w:basedOn w:val="DefaultParagraphFont"/>
     <w:link w:val="Heading2"/>
     <w:uiPriority w:val="9"/>
-    <w:semiHidden/>
     <w:rPr>
       <w:rFonts w:asciiTheme="majorHAnsi" w:eastAsiaTheme="majorEastAsia" w:hAnsiTheme="majorHAnsi" w:cstheme="majorBidi"/>
       <w:color w:val="404040" w:themeColor="text1" w:themeTint="BF"/>
@@ -3304,6 +2650,123 @@
     <w:rPr>
       <w:color w:val="808080"/>
     </w:rPr>
+  </w:style>
+  <w:style w:type="paragraph" w:styleId="BalloonText">
+    <w:name w:val="Balloon Text"/>
+    <w:basedOn w:val="Normal"/>
+    <w:link w:val="BalloonTextChar"/>
+    <w:uiPriority w:val="99"/>
+    <w:semiHidden/>
+    <w:unhideWhenUsed/>
+    <w:rsid w:val="003B71B8"/>
+    <w:pPr>
+      <w:spacing w:after="0" w:line="240" w:lineRule="auto"/>
+    </w:pPr>
+    <w:rPr>
+      <w:rFonts w:ascii="Tahoma" w:hAnsi="Tahoma" w:cs="Tahoma"/>
+      <w:sz w:val="16"/>
+      <w:szCs w:val="16"/>
+    </w:rPr>
+  </w:style>
+  <w:style w:type="character" w:customStyle="1" w:styleId="BalloonTextChar">
+    <w:name w:val="Balloon Text Char"/>
+    <w:basedOn w:val="DefaultParagraphFont"/>
+    <w:link w:val="BalloonText"/>
+    <w:uiPriority w:val="99"/>
+    <w:semiHidden/>
+    <w:rsid w:val="003B71B8"/>
+    <w:rPr>
+      <w:rFonts w:ascii="Tahoma" w:hAnsi="Tahoma" w:cs="Tahoma"/>
+      <w:sz w:val="16"/>
+      <w:szCs w:val="16"/>
+      <w:lang w:val="en-GB"/>
+    </w:rPr>
+  </w:style>
+  <w:style w:type="paragraph" w:styleId="Bibliography">
+    <w:name w:val="Bibliography"/>
+    <w:basedOn w:val="Normal"/>
+    <w:next w:val="Normal"/>
+    <w:uiPriority w:val="37"/>
+    <w:unhideWhenUsed/>
+    <w:rsid w:val="00D0572D"/>
+  </w:style>
+  <w:style w:type="paragraph" w:styleId="Header">
+    <w:name w:val="header"/>
+    <w:basedOn w:val="Normal"/>
+    <w:link w:val="HeaderChar"/>
+    <w:uiPriority w:val="99"/>
+    <w:unhideWhenUsed/>
+    <w:rsid w:val="000F7781"/>
+    <w:pPr>
+      <w:tabs>
+        <w:tab w:val="center" w:pos="4513"/>
+        <w:tab w:val="right" w:pos="9026"/>
+      </w:tabs>
+      <w:spacing w:after="0" w:line="240" w:lineRule="auto"/>
+    </w:pPr>
+  </w:style>
+  <w:style w:type="character" w:customStyle="1" w:styleId="HeaderChar">
+    <w:name w:val="Header Char"/>
+    <w:basedOn w:val="DefaultParagraphFont"/>
+    <w:link w:val="Header"/>
+    <w:uiPriority w:val="99"/>
+    <w:rsid w:val="000F7781"/>
+    <w:rPr>
+      <w:sz w:val="20"/>
+      <w:lang w:val="en-GB"/>
+    </w:rPr>
+  </w:style>
+  <w:style w:type="paragraph" w:styleId="Footer">
+    <w:name w:val="footer"/>
+    <w:basedOn w:val="Normal"/>
+    <w:link w:val="FooterChar"/>
+    <w:uiPriority w:val="99"/>
+    <w:unhideWhenUsed/>
+    <w:rsid w:val="000F7781"/>
+    <w:pPr>
+      <w:tabs>
+        <w:tab w:val="center" w:pos="4513"/>
+        <w:tab w:val="right" w:pos="9026"/>
+      </w:tabs>
+      <w:spacing w:after="0" w:line="240" w:lineRule="auto"/>
+    </w:pPr>
+  </w:style>
+  <w:style w:type="character" w:customStyle="1" w:styleId="FooterChar">
+    <w:name w:val="Footer Char"/>
+    <w:basedOn w:val="DefaultParagraphFont"/>
+    <w:link w:val="Footer"/>
+    <w:uiPriority w:val="99"/>
+    <w:rsid w:val="000F7781"/>
+    <w:rPr>
+      <w:sz w:val="20"/>
+      <w:lang w:val="en-GB"/>
+    </w:rPr>
+  </w:style>
+  <w:style w:type="table" w:styleId="TableGrid">
+    <w:name w:val="Table Grid"/>
+    <w:basedOn w:val="TableNormal"/>
+    <w:uiPriority w:val="39"/>
+    <w:rsid w:val="000F7781"/>
+    <w:pPr>
+      <w:spacing w:after="0" w:line="240" w:lineRule="auto"/>
+    </w:pPr>
+    <w:tblPr>
+      <w:tblInd w:w="0" w:type="dxa"/>
+      <w:tblBorders>
+        <w:top w:val="single" w:sz="4" w:space="0" w:color="auto"/>
+        <w:left w:val="single" w:sz="4" w:space="0" w:color="auto"/>
+        <w:bottom w:val="single" w:sz="4" w:space="0" w:color="auto"/>
+        <w:right w:val="single" w:sz="4" w:space="0" w:color="auto"/>
+        <w:insideH w:val="single" w:sz="4" w:space="0" w:color="auto"/>
+        <w:insideV w:val="single" w:sz="4" w:space="0" w:color="auto"/>
+      </w:tblBorders>
+      <w:tblCellMar>
+        <w:top w:w="0" w:type="dxa"/>
+        <w:left w:w="108" w:type="dxa"/>
+        <w:bottom w:w="0" w:type="dxa"/>
+        <w:right w:w="108" w:type="dxa"/>
+      </w:tblCellMar>
+    </w:tblPr>
   </w:style>
 </w:styles>
 </file>
@@ -3356,12 +2819,19 @@
     <w:pitch w:val="variable"/>
     <w:sig w:usb0="00000000" w:usb1="10000000" w:usb2="00000000" w:usb3="00000000" w:csb0="80000000" w:csb1="00000000"/>
   </w:font>
-  <w:font w:name="Cambria Math">
-    <w:panose1 w:val="02040503050406030204"/>
+  <w:font w:name="Tahoma">
+    <w:panose1 w:val="020B0604030504040204"/>
     <w:charset w:val="00"/>
-    <w:family w:val="roman"/>
+    <w:family w:val="swiss"/>
     <w:pitch w:val="variable"/>
-    <w:sig w:usb0="E00002FF" w:usb1="420024FF" w:usb2="00000000" w:usb3="00000000" w:csb0="0000019F" w:csb1="00000000"/>
+    <w:sig w:usb0="E1002EFF" w:usb1="C000605B" w:usb2="00000029" w:usb3="00000000" w:csb0="000101FF" w:csb1="00000000"/>
+  </w:font>
+  <w:font w:name="Consolas">
+    <w:panose1 w:val="020B0609020204030204"/>
+    <w:charset w:val="00"/>
+    <w:family w:val="modern"/>
+    <w:pitch w:val="fixed"/>
+    <w:sig w:usb0="E10002FF" w:usb1="4000FCFF" w:usb2="00000009" w:usb3="00000000" w:csb0="0000019F" w:csb1="00000000"/>
   </w:font>
   <w:font w:name="Calibri">
     <w:panose1 w:val="020F0502020204030204"/>
@@ -3394,9 +2864,9 @@
     <w:compatSetting w:name="differentiateMultirowTableHeaders" w:uri="http://schemas.microsoft.com/office/word" w:val="1"/>
   </w:compat>
   <w:rsids>
-    <w:rsidRoot w:val="00E17A7C"/>
-    <w:rsid w:val="0017392E"/>
-    <w:rsid w:val="00E17A7C"/>
+    <w:rsidRoot w:val="008649CB"/>
+    <w:rsid w:val="008649CB"/>
+    <w:rsid w:val="00BA562D"/>
   </w:rsids>
   <m:mathPr>
     <m:mathFont m:val="Cambria Math"/>
@@ -3840,15 +3310,21 @@
     <w:semiHidden/>
     <w:unhideWhenUsed/>
   </w:style>
-  <w:style w:type="character" w:styleId="PlaceholderText">
-    <w:name w:val="Placeholder Text"/>
-    <w:basedOn w:val="DefaultParagraphFont"/>
-    <w:uiPriority w:val="99"/>
-    <w:semiHidden/>
-    <w:rsid w:val="00E17A7C"/>
-    <w:rPr>
-      <w:color w:val="808080"/>
-    </w:rPr>
+  <w:style w:type="paragraph" w:customStyle="1" w:styleId="1B7F9B8824F04E2E9BFBC9EC3EDE3B58">
+    <w:name w:val="1B7F9B8824F04E2E9BFBC9EC3EDE3B58"/>
+    <w:rsid w:val="008649CB"/>
+  </w:style>
+  <w:style w:type="paragraph" w:customStyle="1" w:styleId="909B131B04CC45E697AAA604775FC4F9">
+    <w:name w:val="909B131B04CC45E697AAA604775FC4F9"/>
+    <w:rsid w:val="008649CB"/>
+  </w:style>
+  <w:style w:type="paragraph" w:customStyle="1" w:styleId="7A7A21ACB88F4F4C9D304A23CC8C4B49">
+    <w:name w:val="7A7A21ACB88F4F4C9D304A23CC8C4B49"/>
+    <w:rsid w:val="008649CB"/>
+  </w:style>
+  <w:style w:type="paragraph" w:customStyle="1" w:styleId="345AEBA458374B749CD2A42A9F496D99">
+    <w:name w:val="345AEBA458374B749CD2A42A9F496D99"/>
+    <w:rsid w:val="008649CB"/>
   </w:style>
 </w:styles>
 </file>
@@ -4166,7 +3642,7 @@
     <b:ConferenceName>Proceedings of the 2003 ACM SIGGRAPH/Eurographics symposium on Computer animation (SCA '03)</b:ConferenceName>
     <b:City>Aire-la-Ville, Switzerland</b:City>
     <b:Publisher>Eurographics Association</b:Publisher>
-    <b:RefOrder>1</b:RefOrder>
+    <b:RefOrder>2</b:RefOrder>
   </b:Source>
   <b:Source>
     <b:Tag>Mel06</b:Tag>
@@ -4186,7 +3662,7 @@
         </b:NameList>
       </b:Author>
     </b:Author>
-    <b:RefOrder>2</b:RefOrder>
+    <b:RefOrder>3</b:RefOrder>
   </b:Source>
   <b:Source>
     <b:Tag>Sta10</b:Tag>
@@ -4206,7 +3682,7 @@
         </b:NameList>
       </b:Author>
     </b:Author>
-    <b:RefOrder>3</b:RefOrder>
+    <b:RefOrder>4</b:RefOrder>
   </b:Source>
   <b:Source>
     <b:Tag>Sta99</b:Tag>
@@ -4228,7 +3704,7 @@
     <b:City>New York, NY, USA</b:City>
     <b:Pages>121-128</b:Pages>
     <b:ConferenceName>In Proceedings of the 26th annual conference on Computer graphics and interactive techniques (SIGGRAPH '99)</b:ConferenceName>
-    <b:RefOrder>4</b:RefOrder>
+    <b:RefOrder>1</b:RefOrder>
   </b:Source>
 </b:Sources>
 </file>
@@ -4242,7 +3718,7 @@
 </file>
 
 <file path=customXml/itemProps2.xml><?xml version="1.0" encoding="utf-8"?>
-<ds:datastoreItem xmlns:ds="http://schemas.openxmlformats.org/officeDocument/2006/customXml" ds:itemID="{FC771859-54A3-4495-B0C5-43CF9BDB496F}">
+<ds:datastoreItem xmlns:ds="http://schemas.openxmlformats.org/officeDocument/2006/customXml" ds:itemID="{0ECFBA82-F59D-41D8-AA7A-ACC3C40AA531}">
   <ds:schemaRefs>
     <ds:schemaRef ds:uri="http://schemas.openxmlformats.org/officeDocument/2006/bibliography"/>
   </ds:schemaRefs>

</xml_diff>